<commit_message>
LAB 01 - Task 04
</commit_message>
<xml_diff>
--- a/Lab/LAB.docx
+++ b/Lab/LAB.docx
@@ -6982,6 +6982,4070 @@
       </w:r>
     </w:p>
     <w:p>
+      <w:pPr>
+        <w:pBdr>
+          <w:bottom w:val="single" w:sz="6" w:space="1" w:color="auto"/>
+        </w:pBdr>
+      </w:pPr>
+    </w:p>
+    <w:p>
+      <w:pPr>
+        <w:pStyle w:val="Heading2"/>
+      </w:pPr>
+      <w:r>
+        <w:t xml:space="preserve">Task </w:t>
+      </w:r>
+      <w:r>
+        <w:t>4</w:t>
+      </w:r>
+      <w:r>
+        <w:t xml:space="preserve"> – ADD </w:t>
+      </w:r>
+      <w:r>
+        <w:t>DATA FAÇADE</w:t>
+      </w:r>
+      <w:r>
+        <w:t xml:space="preserve"> PATTERN TO DATA ACCESS LAYER </w:t>
+      </w:r>
+    </w:p>
+    <w:p/>
+    <w:p>
+      <w:pPr>
+        <w:pStyle w:val="ListParagraph"/>
+        <w:numPr>
+          <w:ilvl w:val="0"/>
+          <w:numId w:val="8"/>
+        </w:numPr>
+      </w:pPr>
+      <w:r>
+        <w:t xml:space="preserve">Add </w:t>
+      </w:r>
+      <w:proofErr w:type="spellStart"/>
+      <w:r>
+        <w:rPr>
+          <w:b/>
+        </w:rPr>
+        <w:t>UnitOfWork</w:t>
+      </w:r>
+      <w:proofErr w:type="spellEnd"/>
+      <w:r>
+        <w:t xml:space="preserve"> folder to </w:t>
+      </w:r>
+      <w:proofErr w:type="spellStart"/>
+      <w:r>
+        <w:rPr>
+          <w:b/>
+        </w:rPr>
+        <w:t>Komsky.Data.DataAccess</w:t>
+      </w:r>
+      <w:proofErr w:type="spellEnd"/>
+      <w:r>
+        <w:t xml:space="preserve"> project</w:t>
+      </w:r>
+    </w:p>
+    <w:p>
+      <w:pPr>
+        <w:pStyle w:val="ListParagraph"/>
+        <w:numPr>
+          <w:ilvl w:val="0"/>
+          <w:numId w:val="8"/>
+        </w:numPr>
+      </w:pPr>
+      <w:r>
+        <w:t xml:space="preserve">Add new interface </w:t>
+      </w:r>
+      <w:proofErr w:type="spellStart"/>
+      <w:r>
+        <w:rPr>
+          <w:rFonts w:ascii="Consolas" w:hAnsi="Consolas" w:cs="Consolas"/>
+          <w:color w:val="000000"/>
+          <w:sz w:val="19"/>
+          <w:szCs w:val="19"/>
+          <w:highlight w:val="white"/>
+        </w:rPr>
+        <w:t>IDataFacade</w:t>
+      </w:r>
+      <w:proofErr w:type="spellEnd"/>
+      <w:r>
+        <w:t xml:space="preserve">, implementing </w:t>
+      </w:r>
+      <w:proofErr w:type="spellStart"/>
+      <w:r>
+        <w:rPr>
+          <w:rFonts w:ascii="Consolas" w:hAnsi="Consolas" w:cs="Consolas"/>
+          <w:color w:val="000000"/>
+          <w:sz w:val="19"/>
+          <w:szCs w:val="19"/>
+          <w:highlight w:val="white"/>
+        </w:rPr>
+        <w:t>IDisposable</w:t>
+      </w:r>
+      <w:proofErr w:type="spellEnd"/>
+      <w:r>
+        <w:t xml:space="preserve"> interface. The code is provided below.</w:t>
+      </w:r>
+    </w:p>
+    <w:p>
+      <w:pPr>
+        <w:pBdr>
+          <w:top w:val="single" w:sz="4" w:space="1" w:color="auto"/>
+          <w:left w:val="single" w:sz="4" w:space="4" w:color="auto"/>
+          <w:bottom w:val="single" w:sz="4" w:space="1" w:color="auto"/>
+          <w:right w:val="single" w:sz="4" w:space="4" w:color="auto"/>
+        </w:pBdr>
+        <w:autoSpaceDE w:val="0"/>
+        <w:autoSpaceDN w:val="0"/>
+        <w:adjustRightInd w:val="0"/>
+        <w:spacing w:after="0" w:line="240" w:lineRule="auto"/>
+        <w:rPr>
+          <w:rFonts w:ascii="Consolas" w:hAnsi="Consolas" w:cs="Consolas"/>
+          <w:color w:val="000000"/>
+          <w:sz w:val="19"/>
+          <w:szCs w:val="19"/>
+          <w:highlight w:val="white"/>
+        </w:rPr>
+      </w:pPr>
+      <w:proofErr w:type="gramStart"/>
+      <w:r>
+        <w:rPr>
+          <w:rFonts w:ascii="Consolas" w:hAnsi="Consolas" w:cs="Consolas"/>
+          <w:color w:val="0000FF"/>
+          <w:sz w:val="19"/>
+          <w:szCs w:val="19"/>
+          <w:highlight w:val="white"/>
+        </w:rPr>
+        <w:t>public</w:t>
+      </w:r>
+      <w:proofErr w:type="gramEnd"/>
+      <w:r>
+        <w:rPr>
+          <w:rFonts w:ascii="Consolas" w:hAnsi="Consolas" w:cs="Consolas"/>
+          <w:color w:val="000000"/>
+          <w:sz w:val="19"/>
+          <w:szCs w:val="19"/>
+          <w:highlight w:val="white"/>
+        </w:rPr>
+        <w:t xml:space="preserve"> </w:t>
+      </w:r>
+      <w:r>
+        <w:rPr>
+          <w:rFonts w:ascii="Consolas" w:hAnsi="Consolas" w:cs="Consolas"/>
+          <w:color w:val="0000FF"/>
+          <w:sz w:val="19"/>
+          <w:szCs w:val="19"/>
+          <w:highlight w:val="white"/>
+        </w:rPr>
+        <w:t>interface</w:t>
+      </w:r>
+      <w:r>
+        <w:rPr>
+          <w:rFonts w:ascii="Consolas" w:hAnsi="Consolas" w:cs="Consolas"/>
+          <w:color w:val="000000"/>
+          <w:sz w:val="19"/>
+          <w:szCs w:val="19"/>
+          <w:highlight w:val="white"/>
+        </w:rPr>
+        <w:t xml:space="preserve"> </w:t>
+      </w:r>
+      <w:proofErr w:type="spellStart"/>
+      <w:r>
+        <w:rPr>
+          <w:rFonts w:ascii="Consolas" w:hAnsi="Consolas" w:cs="Consolas"/>
+          <w:color w:val="2B91AF"/>
+          <w:sz w:val="19"/>
+          <w:szCs w:val="19"/>
+          <w:highlight w:val="white"/>
+        </w:rPr>
+        <w:t>IDataFacade</w:t>
+      </w:r>
+      <w:proofErr w:type="spellEnd"/>
+      <w:r>
+        <w:rPr>
+          <w:rFonts w:ascii="Consolas" w:hAnsi="Consolas" w:cs="Consolas"/>
+          <w:color w:val="000000"/>
+          <w:sz w:val="19"/>
+          <w:szCs w:val="19"/>
+          <w:highlight w:val="white"/>
+        </w:rPr>
+        <w:t xml:space="preserve"> : </w:t>
+      </w:r>
+      <w:proofErr w:type="spellStart"/>
+      <w:r>
+        <w:rPr>
+          <w:rFonts w:ascii="Consolas" w:hAnsi="Consolas" w:cs="Consolas"/>
+          <w:color w:val="2B91AF"/>
+          <w:sz w:val="19"/>
+          <w:szCs w:val="19"/>
+          <w:highlight w:val="white"/>
+        </w:rPr>
+        <w:t>IDisposable</w:t>
+      </w:r>
+      <w:proofErr w:type="spellEnd"/>
+    </w:p>
+    <w:p>
+      <w:pPr>
+        <w:pBdr>
+          <w:top w:val="single" w:sz="4" w:space="1" w:color="auto"/>
+          <w:left w:val="single" w:sz="4" w:space="4" w:color="auto"/>
+          <w:bottom w:val="single" w:sz="4" w:space="1" w:color="auto"/>
+          <w:right w:val="single" w:sz="4" w:space="4" w:color="auto"/>
+        </w:pBdr>
+        <w:autoSpaceDE w:val="0"/>
+        <w:autoSpaceDN w:val="0"/>
+        <w:adjustRightInd w:val="0"/>
+        <w:spacing w:after="0" w:line="240" w:lineRule="auto"/>
+        <w:rPr>
+          <w:rFonts w:ascii="Consolas" w:hAnsi="Consolas" w:cs="Consolas"/>
+          <w:color w:val="000000"/>
+          <w:sz w:val="19"/>
+          <w:szCs w:val="19"/>
+          <w:highlight w:val="white"/>
+        </w:rPr>
+      </w:pPr>
+      <w:r>
+        <w:rPr>
+          <w:rFonts w:ascii="Consolas" w:hAnsi="Consolas" w:cs="Consolas"/>
+          <w:color w:val="000000"/>
+          <w:sz w:val="19"/>
+          <w:szCs w:val="19"/>
+          <w:highlight w:val="white"/>
+        </w:rPr>
+        <w:t>{</w:t>
+      </w:r>
+    </w:p>
+    <w:p>
+      <w:pPr>
+        <w:pBdr>
+          <w:top w:val="single" w:sz="4" w:space="1" w:color="auto"/>
+          <w:left w:val="single" w:sz="4" w:space="4" w:color="auto"/>
+          <w:bottom w:val="single" w:sz="4" w:space="1" w:color="auto"/>
+          <w:right w:val="single" w:sz="4" w:space="4" w:color="auto"/>
+        </w:pBdr>
+        <w:autoSpaceDE w:val="0"/>
+        <w:autoSpaceDN w:val="0"/>
+        <w:adjustRightInd w:val="0"/>
+        <w:spacing w:after="0" w:line="240" w:lineRule="auto"/>
+        <w:rPr>
+          <w:rFonts w:ascii="Consolas" w:hAnsi="Consolas" w:cs="Consolas"/>
+          <w:color w:val="000000"/>
+          <w:sz w:val="19"/>
+          <w:szCs w:val="19"/>
+          <w:highlight w:val="white"/>
+        </w:rPr>
+      </w:pPr>
+      <w:r>
+        <w:rPr>
+          <w:rFonts w:ascii="Consolas" w:hAnsi="Consolas" w:cs="Consolas"/>
+          <w:color w:val="000000"/>
+          <w:sz w:val="19"/>
+          <w:szCs w:val="19"/>
+          <w:highlight w:val="white"/>
+        </w:rPr>
+        <w:t xml:space="preserve">    </w:t>
+      </w:r>
+      <w:proofErr w:type="gramStart"/>
+      <w:r>
+        <w:rPr>
+          <w:rFonts w:ascii="Consolas" w:hAnsi="Consolas" w:cs="Consolas"/>
+          <w:color w:val="0000FF"/>
+          <w:sz w:val="19"/>
+          <w:szCs w:val="19"/>
+          <w:highlight w:val="white"/>
+        </w:rPr>
+        <w:t>void</w:t>
+      </w:r>
+      <w:proofErr w:type="gramEnd"/>
+      <w:r>
+        <w:rPr>
+          <w:rFonts w:ascii="Consolas" w:hAnsi="Consolas" w:cs="Consolas"/>
+          <w:color w:val="000000"/>
+          <w:sz w:val="19"/>
+          <w:szCs w:val="19"/>
+          <w:highlight w:val="white"/>
+        </w:rPr>
+        <w:t xml:space="preserve"> Commit();</w:t>
+      </w:r>
+    </w:p>
+    <w:p>
+      <w:pPr>
+        <w:pBdr>
+          <w:top w:val="single" w:sz="4" w:space="1" w:color="auto"/>
+          <w:left w:val="single" w:sz="4" w:space="4" w:color="auto"/>
+          <w:bottom w:val="single" w:sz="4" w:space="1" w:color="auto"/>
+          <w:right w:val="single" w:sz="4" w:space="4" w:color="auto"/>
+        </w:pBdr>
+        <w:autoSpaceDE w:val="0"/>
+        <w:autoSpaceDN w:val="0"/>
+        <w:adjustRightInd w:val="0"/>
+        <w:spacing w:after="0" w:line="240" w:lineRule="auto"/>
+        <w:rPr>
+          <w:rFonts w:ascii="Consolas" w:hAnsi="Consolas" w:cs="Consolas"/>
+          <w:color w:val="000000"/>
+          <w:sz w:val="19"/>
+          <w:szCs w:val="19"/>
+          <w:highlight w:val="white"/>
+        </w:rPr>
+      </w:pPr>
+      <w:r>
+        <w:rPr>
+          <w:rFonts w:ascii="Consolas" w:hAnsi="Consolas" w:cs="Consolas"/>
+          <w:color w:val="000000"/>
+          <w:sz w:val="19"/>
+          <w:szCs w:val="19"/>
+          <w:highlight w:val="white"/>
+        </w:rPr>
+        <w:t xml:space="preserve">    </w:t>
+      </w:r>
+      <w:r>
+        <w:rPr>
+          <w:rFonts w:ascii="Consolas" w:hAnsi="Consolas" w:cs="Consolas"/>
+          <w:color w:val="2B91AF"/>
+          <w:sz w:val="19"/>
+          <w:szCs w:val="19"/>
+          <w:highlight w:val="white"/>
+        </w:rPr>
+        <w:t>Task</w:t>
+      </w:r>
+      <w:r>
+        <w:rPr>
+          <w:rFonts w:ascii="Consolas" w:hAnsi="Consolas" w:cs="Consolas"/>
+          <w:color w:val="000000"/>
+          <w:sz w:val="19"/>
+          <w:szCs w:val="19"/>
+          <w:highlight w:val="white"/>
+        </w:rPr>
+        <w:t xml:space="preserve"> </w:t>
+      </w:r>
+      <w:proofErr w:type="spellStart"/>
+      <w:proofErr w:type="gramStart"/>
+      <w:r>
+        <w:rPr>
+          <w:rFonts w:ascii="Consolas" w:hAnsi="Consolas" w:cs="Consolas"/>
+          <w:color w:val="000000"/>
+          <w:sz w:val="19"/>
+          <w:szCs w:val="19"/>
+          <w:highlight w:val="white"/>
+        </w:rPr>
+        <w:t>CommitAsync</w:t>
+      </w:r>
+      <w:proofErr w:type="spellEnd"/>
+      <w:r>
+        <w:rPr>
+          <w:rFonts w:ascii="Consolas" w:hAnsi="Consolas" w:cs="Consolas"/>
+          <w:color w:val="000000"/>
+          <w:sz w:val="19"/>
+          <w:szCs w:val="19"/>
+          <w:highlight w:val="white"/>
+        </w:rPr>
+        <w:t>(</w:t>
+      </w:r>
+      <w:proofErr w:type="gramEnd"/>
+      <w:r>
+        <w:rPr>
+          <w:rFonts w:ascii="Consolas" w:hAnsi="Consolas" w:cs="Consolas"/>
+          <w:color w:val="000000"/>
+          <w:sz w:val="19"/>
+          <w:szCs w:val="19"/>
+          <w:highlight w:val="white"/>
+        </w:rPr>
+        <w:t>);</w:t>
+      </w:r>
+    </w:p>
+    <w:p>
+      <w:pPr>
+        <w:pBdr>
+          <w:top w:val="single" w:sz="4" w:space="1" w:color="auto"/>
+          <w:left w:val="single" w:sz="4" w:space="4" w:color="auto"/>
+          <w:bottom w:val="single" w:sz="4" w:space="1" w:color="auto"/>
+          <w:right w:val="single" w:sz="4" w:space="4" w:color="auto"/>
+        </w:pBdr>
+        <w:autoSpaceDE w:val="0"/>
+        <w:autoSpaceDN w:val="0"/>
+        <w:adjustRightInd w:val="0"/>
+        <w:spacing w:after="0" w:line="240" w:lineRule="auto"/>
+        <w:rPr>
+          <w:rFonts w:ascii="Consolas" w:hAnsi="Consolas" w:cs="Consolas"/>
+          <w:color w:val="000000"/>
+          <w:sz w:val="19"/>
+          <w:szCs w:val="19"/>
+          <w:highlight w:val="white"/>
+        </w:rPr>
+      </w:pPr>
+      <w:r>
+        <w:rPr>
+          <w:rFonts w:ascii="Consolas" w:hAnsi="Consolas" w:cs="Consolas"/>
+          <w:color w:val="000000"/>
+          <w:sz w:val="19"/>
+          <w:szCs w:val="19"/>
+          <w:highlight w:val="white"/>
+        </w:rPr>
+        <w:t xml:space="preserve">    </w:t>
+      </w:r>
+      <w:proofErr w:type="spellStart"/>
+      <w:r>
+        <w:rPr>
+          <w:rFonts w:ascii="Consolas" w:hAnsi="Consolas" w:cs="Consolas"/>
+          <w:color w:val="2B91AF"/>
+          <w:sz w:val="19"/>
+          <w:szCs w:val="19"/>
+          <w:highlight w:val="white"/>
+        </w:rPr>
+        <w:t>ApplicationUserRepository</w:t>
+      </w:r>
+      <w:proofErr w:type="spellEnd"/>
+      <w:r>
+        <w:rPr>
+          <w:rFonts w:ascii="Consolas" w:hAnsi="Consolas" w:cs="Consolas"/>
+          <w:color w:val="000000"/>
+          <w:sz w:val="19"/>
+          <w:szCs w:val="19"/>
+          <w:highlight w:val="white"/>
+        </w:rPr>
+        <w:t xml:space="preserve"> </w:t>
+      </w:r>
+      <w:proofErr w:type="spellStart"/>
+      <w:r>
+        <w:rPr>
+          <w:rFonts w:ascii="Consolas" w:hAnsi="Consolas" w:cs="Consolas"/>
+          <w:color w:val="000000"/>
+          <w:sz w:val="19"/>
+          <w:szCs w:val="19"/>
+          <w:highlight w:val="white"/>
+        </w:rPr>
+        <w:t>ApplicationUsers</w:t>
+      </w:r>
+      <w:proofErr w:type="spellEnd"/>
+      <w:r>
+        <w:rPr>
+          <w:rFonts w:ascii="Consolas" w:hAnsi="Consolas" w:cs="Consolas"/>
+          <w:color w:val="000000"/>
+          <w:sz w:val="19"/>
+          <w:szCs w:val="19"/>
+          <w:highlight w:val="white"/>
+        </w:rPr>
+        <w:t xml:space="preserve"> </w:t>
+      </w:r>
+      <w:proofErr w:type="gramStart"/>
+      <w:r>
+        <w:rPr>
+          <w:rFonts w:ascii="Consolas" w:hAnsi="Consolas" w:cs="Consolas"/>
+          <w:color w:val="000000"/>
+          <w:sz w:val="19"/>
+          <w:szCs w:val="19"/>
+          <w:highlight w:val="white"/>
+        </w:rPr>
+        <w:t xml:space="preserve">{ </w:t>
+      </w:r>
+      <w:r>
+        <w:rPr>
+          <w:rFonts w:ascii="Consolas" w:hAnsi="Consolas" w:cs="Consolas"/>
+          <w:color w:val="0000FF"/>
+          <w:sz w:val="19"/>
+          <w:szCs w:val="19"/>
+          <w:highlight w:val="white"/>
+        </w:rPr>
+        <w:t>get</w:t>
+      </w:r>
+      <w:proofErr w:type="gramEnd"/>
+      <w:r>
+        <w:rPr>
+          <w:rFonts w:ascii="Consolas" w:hAnsi="Consolas" w:cs="Consolas"/>
+          <w:color w:val="000000"/>
+          <w:sz w:val="19"/>
+          <w:szCs w:val="19"/>
+          <w:highlight w:val="white"/>
+        </w:rPr>
+        <w:t>; }</w:t>
+      </w:r>
+    </w:p>
+    <w:p>
+      <w:pPr>
+        <w:pBdr>
+          <w:top w:val="single" w:sz="4" w:space="1" w:color="auto"/>
+          <w:left w:val="single" w:sz="4" w:space="4" w:color="auto"/>
+          <w:bottom w:val="single" w:sz="4" w:space="1" w:color="auto"/>
+          <w:right w:val="single" w:sz="4" w:space="4" w:color="auto"/>
+        </w:pBdr>
+      </w:pPr>
+      <w:r>
+        <w:rPr>
+          <w:rFonts w:ascii="Consolas" w:hAnsi="Consolas" w:cs="Consolas"/>
+          <w:color w:val="000000"/>
+          <w:sz w:val="19"/>
+          <w:szCs w:val="19"/>
+          <w:highlight w:val="white"/>
+        </w:rPr>
+        <w:t>}</w:t>
+      </w:r>
+    </w:p>
+    <w:p/>
+    <w:p>
+      <w:pPr>
+        <w:pStyle w:val="ListParagraph"/>
+        <w:numPr>
+          <w:ilvl w:val="0"/>
+          <w:numId w:val="8"/>
+        </w:numPr>
+      </w:pPr>
+      <w:r>
+        <w:t xml:space="preserve">Implement this interface in </w:t>
+      </w:r>
+      <w:proofErr w:type="spellStart"/>
+      <w:r>
+        <w:rPr>
+          <w:rFonts w:ascii="Consolas" w:hAnsi="Consolas" w:cs="Consolas"/>
+          <w:color w:val="000000"/>
+          <w:sz w:val="19"/>
+          <w:szCs w:val="19"/>
+          <w:highlight w:val="white"/>
+        </w:rPr>
+        <w:t>DataFacade</w:t>
+      </w:r>
+      <w:proofErr w:type="spellEnd"/>
+      <w:r>
+        <w:t xml:space="preserve"> c</w:t>
+      </w:r>
+      <w:r>
+        <w:t>lass. The code is provided below.</w:t>
+      </w:r>
+    </w:p>
+    <w:p>
+      <w:pPr>
+        <w:pBdr>
+          <w:top w:val="single" w:sz="4" w:space="1" w:color="auto"/>
+          <w:left w:val="single" w:sz="4" w:space="1" w:color="auto"/>
+          <w:bottom w:val="single" w:sz="4" w:space="1" w:color="auto"/>
+          <w:right w:val="single" w:sz="4" w:space="1" w:color="auto"/>
+        </w:pBdr>
+        <w:autoSpaceDE w:val="0"/>
+        <w:autoSpaceDN w:val="0"/>
+        <w:adjustRightInd w:val="0"/>
+        <w:spacing w:after="0" w:line="240" w:lineRule="auto"/>
+        <w:rPr>
+          <w:rFonts w:ascii="Consolas" w:hAnsi="Consolas" w:cs="Consolas"/>
+          <w:color w:val="000000"/>
+          <w:sz w:val="19"/>
+          <w:szCs w:val="19"/>
+          <w:highlight w:val="white"/>
+        </w:rPr>
+      </w:pPr>
+      <w:proofErr w:type="gramStart"/>
+      <w:r>
+        <w:rPr>
+          <w:rFonts w:ascii="Consolas" w:hAnsi="Consolas" w:cs="Consolas"/>
+          <w:color w:val="0000FF"/>
+          <w:sz w:val="19"/>
+          <w:szCs w:val="19"/>
+          <w:highlight w:val="white"/>
+        </w:rPr>
+        <w:t>public</w:t>
+      </w:r>
+      <w:proofErr w:type="gramEnd"/>
+      <w:r>
+        <w:rPr>
+          <w:rFonts w:ascii="Consolas" w:hAnsi="Consolas" w:cs="Consolas"/>
+          <w:color w:val="000000"/>
+          <w:sz w:val="19"/>
+          <w:szCs w:val="19"/>
+          <w:highlight w:val="white"/>
+        </w:rPr>
+        <w:t xml:space="preserve"> </w:t>
+      </w:r>
+      <w:r>
+        <w:rPr>
+          <w:rFonts w:ascii="Consolas" w:hAnsi="Consolas" w:cs="Consolas"/>
+          <w:color w:val="0000FF"/>
+          <w:sz w:val="19"/>
+          <w:szCs w:val="19"/>
+          <w:highlight w:val="white"/>
+        </w:rPr>
+        <w:t>class</w:t>
+      </w:r>
+      <w:r>
+        <w:rPr>
+          <w:rFonts w:ascii="Consolas" w:hAnsi="Consolas" w:cs="Consolas"/>
+          <w:color w:val="000000"/>
+          <w:sz w:val="19"/>
+          <w:szCs w:val="19"/>
+          <w:highlight w:val="white"/>
+        </w:rPr>
+        <w:t xml:space="preserve"> </w:t>
+      </w:r>
+      <w:proofErr w:type="spellStart"/>
+      <w:r>
+        <w:rPr>
+          <w:rFonts w:ascii="Consolas" w:hAnsi="Consolas" w:cs="Consolas"/>
+          <w:color w:val="2B91AF"/>
+          <w:sz w:val="19"/>
+          <w:szCs w:val="19"/>
+          <w:highlight w:val="white"/>
+        </w:rPr>
+        <w:t>DataFacade</w:t>
+      </w:r>
+      <w:proofErr w:type="spellEnd"/>
+      <w:r>
+        <w:rPr>
+          <w:rFonts w:ascii="Consolas" w:hAnsi="Consolas" w:cs="Consolas"/>
+          <w:color w:val="000000"/>
+          <w:sz w:val="19"/>
+          <w:szCs w:val="19"/>
+          <w:highlight w:val="white"/>
+        </w:rPr>
+        <w:t xml:space="preserve"> : </w:t>
+      </w:r>
+      <w:proofErr w:type="spellStart"/>
+      <w:r>
+        <w:rPr>
+          <w:rFonts w:ascii="Consolas" w:hAnsi="Consolas" w:cs="Consolas"/>
+          <w:color w:val="2B91AF"/>
+          <w:sz w:val="19"/>
+          <w:szCs w:val="19"/>
+          <w:highlight w:val="white"/>
+        </w:rPr>
+        <w:t>IDataFacade</w:t>
+      </w:r>
+      <w:proofErr w:type="spellEnd"/>
+    </w:p>
+    <w:p>
+      <w:pPr>
+        <w:pBdr>
+          <w:top w:val="single" w:sz="4" w:space="1" w:color="auto"/>
+          <w:left w:val="single" w:sz="4" w:space="1" w:color="auto"/>
+          <w:bottom w:val="single" w:sz="4" w:space="1" w:color="auto"/>
+          <w:right w:val="single" w:sz="4" w:space="1" w:color="auto"/>
+        </w:pBdr>
+        <w:autoSpaceDE w:val="0"/>
+        <w:autoSpaceDN w:val="0"/>
+        <w:adjustRightInd w:val="0"/>
+        <w:spacing w:after="0" w:line="240" w:lineRule="auto"/>
+        <w:rPr>
+          <w:rFonts w:ascii="Consolas" w:hAnsi="Consolas" w:cs="Consolas"/>
+          <w:color w:val="000000"/>
+          <w:sz w:val="19"/>
+          <w:szCs w:val="19"/>
+          <w:highlight w:val="white"/>
+        </w:rPr>
+      </w:pPr>
+      <w:r>
+        <w:rPr>
+          <w:rFonts w:ascii="Consolas" w:hAnsi="Consolas" w:cs="Consolas"/>
+          <w:color w:val="000000"/>
+          <w:sz w:val="19"/>
+          <w:szCs w:val="19"/>
+          <w:highlight w:val="white"/>
+        </w:rPr>
+        <w:t>{</w:t>
+      </w:r>
+    </w:p>
+    <w:p>
+      <w:pPr>
+        <w:pBdr>
+          <w:top w:val="single" w:sz="4" w:space="1" w:color="auto"/>
+          <w:left w:val="single" w:sz="4" w:space="1" w:color="auto"/>
+          <w:bottom w:val="single" w:sz="4" w:space="1" w:color="auto"/>
+          <w:right w:val="single" w:sz="4" w:space="1" w:color="auto"/>
+        </w:pBdr>
+        <w:autoSpaceDE w:val="0"/>
+        <w:autoSpaceDN w:val="0"/>
+        <w:adjustRightInd w:val="0"/>
+        <w:spacing w:after="0" w:line="240" w:lineRule="auto"/>
+        <w:rPr>
+          <w:rFonts w:ascii="Consolas" w:hAnsi="Consolas" w:cs="Consolas"/>
+          <w:color w:val="000000"/>
+          <w:sz w:val="19"/>
+          <w:szCs w:val="19"/>
+          <w:highlight w:val="white"/>
+        </w:rPr>
+      </w:pPr>
+      <w:r>
+        <w:rPr>
+          <w:rFonts w:ascii="Consolas" w:hAnsi="Consolas" w:cs="Consolas"/>
+          <w:color w:val="0000FF"/>
+          <w:sz w:val="19"/>
+          <w:szCs w:val="19"/>
+          <w:highlight w:val="white"/>
+        </w:rPr>
+        <w:t xml:space="preserve">    #region</w:t>
+      </w:r>
+      <w:r>
+        <w:rPr>
+          <w:rFonts w:ascii="Consolas" w:hAnsi="Consolas" w:cs="Consolas"/>
+          <w:color w:val="000000"/>
+          <w:sz w:val="19"/>
+          <w:szCs w:val="19"/>
+          <w:highlight w:val="white"/>
+        </w:rPr>
+        <w:t xml:space="preserve"> Fields</w:t>
+      </w:r>
+    </w:p>
+    <w:p>
+      <w:pPr>
+        <w:pBdr>
+          <w:top w:val="single" w:sz="4" w:space="1" w:color="auto"/>
+          <w:left w:val="single" w:sz="4" w:space="1" w:color="auto"/>
+          <w:bottom w:val="single" w:sz="4" w:space="1" w:color="auto"/>
+          <w:right w:val="single" w:sz="4" w:space="1" w:color="auto"/>
+        </w:pBdr>
+        <w:autoSpaceDE w:val="0"/>
+        <w:autoSpaceDN w:val="0"/>
+        <w:adjustRightInd w:val="0"/>
+        <w:spacing w:after="0" w:line="240" w:lineRule="auto"/>
+        <w:rPr>
+          <w:rFonts w:ascii="Consolas" w:hAnsi="Consolas" w:cs="Consolas"/>
+          <w:color w:val="000000"/>
+          <w:sz w:val="19"/>
+          <w:szCs w:val="19"/>
+          <w:highlight w:val="white"/>
+        </w:rPr>
+      </w:pPr>
+      <w:r>
+        <w:rPr>
+          <w:rFonts w:ascii="Consolas" w:hAnsi="Consolas" w:cs="Consolas"/>
+          <w:color w:val="000000"/>
+          <w:sz w:val="19"/>
+          <w:szCs w:val="19"/>
+          <w:highlight w:val="white"/>
+        </w:rPr>
+        <w:t xml:space="preserve">    </w:t>
+      </w:r>
+      <w:proofErr w:type="gramStart"/>
+      <w:r>
+        <w:rPr>
+          <w:rFonts w:ascii="Consolas" w:hAnsi="Consolas" w:cs="Consolas"/>
+          <w:color w:val="0000FF"/>
+          <w:sz w:val="19"/>
+          <w:szCs w:val="19"/>
+          <w:highlight w:val="white"/>
+        </w:rPr>
+        <w:t>private</w:t>
+      </w:r>
+      <w:proofErr w:type="gramEnd"/>
+      <w:r>
+        <w:rPr>
+          <w:rFonts w:ascii="Consolas" w:hAnsi="Consolas" w:cs="Consolas"/>
+          <w:color w:val="000000"/>
+          <w:sz w:val="19"/>
+          <w:szCs w:val="19"/>
+          <w:highlight w:val="white"/>
+        </w:rPr>
+        <w:t xml:space="preserve"> </w:t>
+      </w:r>
+      <w:proofErr w:type="spellStart"/>
+      <w:r>
+        <w:rPr>
+          <w:rFonts w:ascii="Consolas" w:hAnsi="Consolas" w:cs="Consolas"/>
+          <w:color w:val="2B91AF"/>
+          <w:sz w:val="19"/>
+          <w:szCs w:val="19"/>
+          <w:highlight w:val="white"/>
+        </w:rPr>
+        <w:t>ApplicationDbContext</w:t>
+      </w:r>
+      <w:proofErr w:type="spellEnd"/>
+      <w:r>
+        <w:rPr>
+          <w:rFonts w:ascii="Consolas" w:hAnsi="Consolas" w:cs="Consolas"/>
+          <w:color w:val="000000"/>
+          <w:sz w:val="19"/>
+          <w:szCs w:val="19"/>
+          <w:highlight w:val="white"/>
+        </w:rPr>
+        <w:t xml:space="preserve"> _</w:t>
+      </w:r>
+      <w:proofErr w:type="spellStart"/>
+      <w:r>
+        <w:rPr>
+          <w:rFonts w:ascii="Consolas" w:hAnsi="Consolas" w:cs="Consolas"/>
+          <w:color w:val="000000"/>
+          <w:sz w:val="19"/>
+          <w:szCs w:val="19"/>
+          <w:highlight w:val="white"/>
+        </w:rPr>
+        <w:t>dbContext</w:t>
+      </w:r>
+      <w:proofErr w:type="spellEnd"/>
+      <w:r>
+        <w:rPr>
+          <w:rFonts w:ascii="Consolas" w:hAnsi="Consolas" w:cs="Consolas"/>
+          <w:color w:val="000000"/>
+          <w:sz w:val="19"/>
+          <w:szCs w:val="19"/>
+          <w:highlight w:val="white"/>
+        </w:rPr>
+        <w:t>;</w:t>
+      </w:r>
+    </w:p>
+    <w:p>
+      <w:pPr>
+        <w:pBdr>
+          <w:top w:val="single" w:sz="4" w:space="1" w:color="auto"/>
+          <w:left w:val="single" w:sz="4" w:space="1" w:color="auto"/>
+          <w:bottom w:val="single" w:sz="4" w:space="1" w:color="auto"/>
+          <w:right w:val="single" w:sz="4" w:space="1" w:color="auto"/>
+        </w:pBdr>
+        <w:autoSpaceDE w:val="0"/>
+        <w:autoSpaceDN w:val="0"/>
+        <w:adjustRightInd w:val="0"/>
+        <w:spacing w:after="0" w:line="240" w:lineRule="auto"/>
+        <w:rPr>
+          <w:rFonts w:ascii="Consolas" w:hAnsi="Consolas" w:cs="Consolas"/>
+          <w:color w:val="000000"/>
+          <w:sz w:val="19"/>
+          <w:szCs w:val="19"/>
+          <w:highlight w:val="white"/>
+        </w:rPr>
+      </w:pPr>
+      <w:r>
+        <w:rPr>
+          <w:rFonts w:ascii="Consolas" w:hAnsi="Consolas" w:cs="Consolas"/>
+          <w:color w:val="000000"/>
+          <w:sz w:val="19"/>
+          <w:szCs w:val="19"/>
+          <w:highlight w:val="white"/>
+        </w:rPr>
+        <w:t xml:space="preserve">    </w:t>
+      </w:r>
+      <w:proofErr w:type="gramStart"/>
+      <w:r>
+        <w:rPr>
+          <w:rFonts w:ascii="Consolas" w:hAnsi="Consolas" w:cs="Consolas"/>
+          <w:color w:val="0000FF"/>
+          <w:sz w:val="19"/>
+          <w:szCs w:val="19"/>
+          <w:highlight w:val="white"/>
+        </w:rPr>
+        <w:t>private</w:t>
+      </w:r>
+      <w:proofErr w:type="gramEnd"/>
+      <w:r>
+        <w:rPr>
+          <w:rFonts w:ascii="Consolas" w:hAnsi="Consolas" w:cs="Consolas"/>
+          <w:color w:val="000000"/>
+          <w:sz w:val="19"/>
+          <w:szCs w:val="19"/>
+          <w:highlight w:val="white"/>
+        </w:rPr>
+        <w:t xml:space="preserve"> </w:t>
+      </w:r>
+      <w:proofErr w:type="spellStart"/>
+      <w:r>
+        <w:rPr>
+          <w:rFonts w:ascii="Consolas" w:hAnsi="Consolas" w:cs="Consolas"/>
+          <w:color w:val="2B91AF"/>
+          <w:sz w:val="19"/>
+          <w:szCs w:val="19"/>
+          <w:highlight w:val="white"/>
+        </w:rPr>
+        <w:t>ApplicationUserRepository</w:t>
+      </w:r>
+      <w:proofErr w:type="spellEnd"/>
+      <w:r>
+        <w:rPr>
+          <w:rFonts w:ascii="Consolas" w:hAnsi="Consolas" w:cs="Consolas"/>
+          <w:color w:val="000000"/>
+          <w:sz w:val="19"/>
+          <w:szCs w:val="19"/>
+          <w:highlight w:val="white"/>
+        </w:rPr>
+        <w:t xml:space="preserve"> _</w:t>
+      </w:r>
+      <w:proofErr w:type="spellStart"/>
+      <w:r>
+        <w:rPr>
+          <w:rFonts w:ascii="Consolas" w:hAnsi="Consolas" w:cs="Consolas"/>
+          <w:color w:val="000000"/>
+          <w:sz w:val="19"/>
+          <w:szCs w:val="19"/>
+          <w:highlight w:val="white"/>
+        </w:rPr>
+        <w:t>applicationUsers</w:t>
+      </w:r>
+      <w:proofErr w:type="spellEnd"/>
+      <w:r>
+        <w:rPr>
+          <w:rFonts w:ascii="Consolas" w:hAnsi="Consolas" w:cs="Consolas"/>
+          <w:color w:val="000000"/>
+          <w:sz w:val="19"/>
+          <w:szCs w:val="19"/>
+          <w:highlight w:val="white"/>
+        </w:rPr>
+        <w:t>;</w:t>
+      </w:r>
+    </w:p>
+    <w:p>
+      <w:pPr>
+        <w:pBdr>
+          <w:top w:val="single" w:sz="4" w:space="1" w:color="auto"/>
+          <w:left w:val="single" w:sz="4" w:space="1" w:color="auto"/>
+          <w:bottom w:val="single" w:sz="4" w:space="1" w:color="auto"/>
+          <w:right w:val="single" w:sz="4" w:space="1" w:color="auto"/>
+        </w:pBdr>
+        <w:autoSpaceDE w:val="0"/>
+        <w:autoSpaceDN w:val="0"/>
+        <w:adjustRightInd w:val="0"/>
+        <w:spacing w:after="0" w:line="240" w:lineRule="auto"/>
+        <w:rPr>
+          <w:rFonts w:ascii="Consolas" w:hAnsi="Consolas" w:cs="Consolas"/>
+          <w:color w:val="000000"/>
+          <w:sz w:val="19"/>
+          <w:szCs w:val="19"/>
+          <w:highlight w:val="white"/>
+        </w:rPr>
+      </w:pPr>
+      <w:r>
+        <w:rPr>
+          <w:rFonts w:ascii="Consolas" w:hAnsi="Consolas" w:cs="Consolas"/>
+          <w:color w:val="0000FF"/>
+          <w:sz w:val="19"/>
+          <w:szCs w:val="19"/>
+          <w:highlight w:val="white"/>
+        </w:rPr>
+        <w:lastRenderedPageBreak/>
+        <w:t xml:space="preserve">    #</w:t>
+      </w:r>
+      <w:proofErr w:type="spellStart"/>
+      <w:r>
+        <w:rPr>
+          <w:rFonts w:ascii="Consolas" w:hAnsi="Consolas" w:cs="Consolas"/>
+          <w:color w:val="0000FF"/>
+          <w:sz w:val="19"/>
+          <w:szCs w:val="19"/>
+          <w:highlight w:val="white"/>
+        </w:rPr>
+        <w:t>endregion</w:t>
+      </w:r>
+      <w:proofErr w:type="spellEnd"/>
+    </w:p>
+    <w:p>
+      <w:pPr>
+        <w:pBdr>
+          <w:top w:val="single" w:sz="4" w:space="1" w:color="auto"/>
+          <w:left w:val="single" w:sz="4" w:space="1" w:color="auto"/>
+          <w:bottom w:val="single" w:sz="4" w:space="1" w:color="auto"/>
+          <w:right w:val="single" w:sz="4" w:space="1" w:color="auto"/>
+        </w:pBdr>
+        <w:autoSpaceDE w:val="0"/>
+        <w:autoSpaceDN w:val="0"/>
+        <w:adjustRightInd w:val="0"/>
+        <w:spacing w:after="0" w:line="240" w:lineRule="auto"/>
+        <w:rPr>
+          <w:rFonts w:ascii="Consolas" w:hAnsi="Consolas" w:cs="Consolas"/>
+          <w:color w:val="000000"/>
+          <w:sz w:val="19"/>
+          <w:szCs w:val="19"/>
+          <w:highlight w:val="white"/>
+        </w:rPr>
+      </w:pPr>
+    </w:p>
+    <w:p>
+      <w:pPr>
+        <w:pBdr>
+          <w:top w:val="single" w:sz="4" w:space="1" w:color="auto"/>
+          <w:left w:val="single" w:sz="4" w:space="1" w:color="auto"/>
+          <w:bottom w:val="single" w:sz="4" w:space="1" w:color="auto"/>
+          <w:right w:val="single" w:sz="4" w:space="1" w:color="auto"/>
+        </w:pBdr>
+        <w:autoSpaceDE w:val="0"/>
+        <w:autoSpaceDN w:val="0"/>
+        <w:adjustRightInd w:val="0"/>
+        <w:spacing w:after="0" w:line="240" w:lineRule="auto"/>
+        <w:rPr>
+          <w:rFonts w:ascii="Consolas" w:hAnsi="Consolas" w:cs="Consolas"/>
+          <w:color w:val="000000"/>
+          <w:sz w:val="19"/>
+          <w:szCs w:val="19"/>
+          <w:highlight w:val="white"/>
+        </w:rPr>
+      </w:pPr>
+      <w:r>
+        <w:rPr>
+          <w:rFonts w:ascii="Consolas" w:hAnsi="Consolas" w:cs="Consolas"/>
+          <w:color w:val="0000FF"/>
+          <w:sz w:val="19"/>
+          <w:szCs w:val="19"/>
+          <w:highlight w:val="white"/>
+        </w:rPr>
+        <w:t xml:space="preserve">    #region</w:t>
+      </w:r>
+      <w:r>
+        <w:rPr>
+          <w:rFonts w:ascii="Consolas" w:hAnsi="Consolas" w:cs="Consolas"/>
+          <w:color w:val="000000"/>
+          <w:sz w:val="19"/>
+          <w:szCs w:val="19"/>
+          <w:highlight w:val="white"/>
+        </w:rPr>
+        <w:t xml:space="preserve"> Constructors</w:t>
+      </w:r>
+    </w:p>
+    <w:p>
+      <w:pPr>
+        <w:pBdr>
+          <w:top w:val="single" w:sz="4" w:space="1" w:color="auto"/>
+          <w:left w:val="single" w:sz="4" w:space="1" w:color="auto"/>
+          <w:bottom w:val="single" w:sz="4" w:space="1" w:color="auto"/>
+          <w:right w:val="single" w:sz="4" w:space="1" w:color="auto"/>
+        </w:pBdr>
+        <w:autoSpaceDE w:val="0"/>
+        <w:autoSpaceDN w:val="0"/>
+        <w:adjustRightInd w:val="0"/>
+        <w:spacing w:after="0" w:line="240" w:lineRule="auto"/>
+        <w:rPr>
+          <w:rFonts w:ascii="Consolas" w:hAnsi="Consolas" w:cs="Consolas"/>
+          <w:color w:val="000000"/>
+          <w:sz w:val="19"/>
+          <w:szCs w:val="19"/>
+          <w:highlight w:val="white"/>
+        </w:rPr>
+      </w:pPr>
+      <w:r>
+        <w:rPr>
+          <w:rFonts w:ascii="Consolas" w:hAnsi="Consolas" w:cs="Consolas"/>
+          <w:color w:val="000000"/>
+          <w:sz w:val="19"/>
+          <w:szCs w:val="19"/>
+          <w:highlight w:val="white"/>
+        </w:rPr>
+        <w:t xml:space="preserve">    </w:t>
+      </w:r>
+      <w:proofErr w:type="gramStart"/>
+      <w:r>
+        <w:rPr>
+          <w:rFonts w:ascii="Consolas" w:hAnsi="Consolas" w:cs="Consolas"/>
+          <w:color w:val="0000FF"/>
+          <w:sz w:val="19"/>
+          <w:szCs w:val="19"/>
+          <w:highlight w:val="white"/>
+        </w:rPr>
+        <w:t>public</w:t>
+      </w:r>
+      <w:proofErr w:type="gramEnd"/>
+      <w:r>
+        <w:rPr>
+          <w:rFonts w:ascii="Consolas" w:hAnsi="Consolas" w:cs="Consolas"/>
+          <w:color w:val="000000"/>
+          <w:sz w:val="19"/>
+          <w:szCs w:val="19"/>
+          <w:highlight w:val="white"/>
+        </w:rPr>
+        <w:t xml:space="preserve"> </w:t>
+      </w:r>
+      <w:proofErr w:type="spellStart"/>
+      <w:r>
+        <w:rPr>
+          <w:rFonts w:ascii="Consolas" w:hAnsi="Consolas" w:cs="Consolas"/>
+          <w:color w:val="000000"/>
+          <w:sz w:val="19"/>
+          <w:szCs w:val="19"/>
+          <w:highlight w:val="white"/>
+        </w:rPr>
+        <w:t>DataFacade</w:t>
+      </w:r>
+      <w:proofErr w:type="spellEnd"/>
+      <w:r>
+        <w:rPr>
+          <w:rFonts w:ascii="Consolas" w:hAnsi="Consolas" w:cs="Consolas"/>
+          <w:color w:val="000000"/>
+          <w:sz w:val="19"/>
+          <w:szCs w:val="19"/>
+          <w:highlight w:val="white"/>
+        </w:rPr>
+        <w:t>()</w:t>
+      </w:r>
+    </w:p>
+    <w:p>
+      <w:pPr>
+        <w:pBdr>
+          <w:top w:val="single" w:sz="4" w:space="1" w:color="auto"/>
+          <w:left w:val="single" w:sz="4" w:space="1" w:color="auto"/>
+          <w:bottom w:val="single" w:sz="4" w:space="1" w:color="auto"/>
+          <w:right w:val="single" w:sz="4" w:space="1" w:color="auto"/>
+        </w:pBdr>
+        <w:autoSpaceDE w:val="0"/>
+        <w:autoSpaceDN w:val="0"/>
+        <w:adjustRightInd w:val="0"/>
+        <w:spacing w:after="0" w:line="240" w:lineRule="auto"/>
+        <w:rPr>
+          <w:rFonts w:ascii="Consolas" w:hAnsi="Consolas" w:cs="Consolas"/>
+          <w:color w:val="000000"/>
+          <w:sz w:val="19"/>
+          <w:szCs w:val="19"/>
+          <w:highlight w:val="white"/>
+        </w:rPr>
+      </w:pPr>
+      <w:r>
+        <w:rPr>
+          <w:rFonts w:ascii="Consolas" w:hAnsi="Consolas" w:cs="Consolas"/>
+          <w:color w:val="000000"/>
+          <w:sz w:val="19"/>
+          <w:szCs w:val="19"/>
+          <w:highlight w:val="white"/>
+        </w:rPr>
+        <w:t xml:space="preserve">    {</w:t>
+      </w:r>
+    </w:p>
+    <w:p>
+      <w:pPr>
+        <w:pBdr>
+          <w:top w:val="single" w:sz="4" w:space="1" w:color="auto"/>
+          <w:left w:val="single" w:sz="4" w:space="1" w:color="auto"/>
+          <w:bottom w:val="single" w:sz="4" w:space="1" w:color="auto"/>
+          <w:right w:val="single" w:sz="4" w:space="1" w:color="auto"/>
+        </w:pBdr>
+        <w:autoSpaceDE w:val="0"/>
+        <w:autoSpaceDN w:val="0"/>
+        <w:adjustRightInd w:val="0"/>
+        <w:spacing w:after="0" w:line="240" w:lineRule="auto"/>
+        <w:rPr>
+          <w:rFonts w:ascii="Consolas" w:hAnsi="Consolas" w:cs="Consolas"/>
+          <w:color w:val="000000"/>
+          <w:sz w:val="19"/>
+          <w:szCs w:val="19"/>
+          <w:highlight w:val="white"/>
+        </w:rPr>
+      </w:pPr>
+      <w:r>
+        <w:rPr>
+          <w:rFonts w:ascii="Consolas" w:hAnsi="Consolas" w:cs="Consolas"/>
+          <w:color w:val="000000"/>
+          <w:sz w:val="19"/>
+          <w:szCs w:val="19"/>
+          <w:highlight w:val="white"/>
+        </w:rPr>
+        <w:t xml:space="preserve">        </w:t>
+      </w:r>
+      <w:proofErr w:type="spellStart"/>
+      <w:proofErr w:type="gramStart"/>
+      <w:r>
+        <w:rPr>
+          <w:rFonts w:ascii="Consolas" w:hAnsi="Consolas" w:cs="Consolas"/>
+          <w:color w:val="000000"/>
+          <w:sz w:val="19"/>
+          <w:szCs w:val="19"/>
+          <w:highlight w:val="white"/>
+        </w:rPr>
+        <w:t>CreateDbContext</w:t>
+      </w:r>
+      <w:proofErr w:type="spellEnd"/>
+      <w:r>
+        <w:rPr>
+          <w:rFonts w:ascii="Consolas" w:hAnsi="Consolas" w:cs="Consolas"/>
+          <w:color w:val="000000"/>
+          <w:sz w:val="19"/>
+          <w:szCs w:val="19"/>
+          <w:highlight w:val="white"/>
+        </w:rPr>
+        <w:t>(</w:t>
+      </w:r>
+      <w:proofErr w:type="gramEnd"/>
+      <w:r>
+        <w:rPr>
+          <w:rFonts w:ascii="Consolas" w:hAnsi="Consolas" w:cs="Consolas"/>
+          <w:color w:val="0000FF"/>
+          <w:sz w:val="19"/>
+          <w:szCs w:val="19"/>
+          <w:highlight w:val="white"/>
+        </w:rPr>
+        <w:t>null</w:t>
+      </w:r>
+      <w:r>
+        <w:rPr>
+          <w:rFonts w:ascii="Consolas" w:hAnsi="Consolas" w:cs="Consolas"/>
+          <w:color w:val="000000"/>
+          <w:sz w:val="19"/>
+          <w:szCs w:val="19"/>
+          <w:highlight w:val="white"/>
+        </w:rPr>
+        <w:t>);</w:t>
+      </w:r>
+    </w:p>
+    <w:p>
+      <w:pPr>
+        <w:pBdr>
+          <w:top w:val="single" w:sz="4" w:space="1" w:color="auto"/>
+          <w:left w:val="single" w:sz="4" w:space="1" w:color="auto"/>
+          <w:bottom w:val="single" w:sz="4" w:space="1" w:color="auto"/>
+          <w:right w:val="single" w:sz="4" w:space="1" w:color="auto"/>
+        </w:pBdr>
+        <w:autoSpaceDE w:val="0"/>
+        <w:autoSpaceDN w:val="0"/>
+        <w:adjustRightInd w:val="0"/>
+        <w:spacing w:after="0" w:line="240" w:lineRule="auto"/>
+        <w:rPr>
+          <w:rFonts w:ascii="Consolas" w:hAnsi="Consolas" w:cs="Consolas"/>
+          <w:color w:val="000000"/>
+          <w:sz w:val="19"/>
+          <w:szCs w:val="19"/>
+          <w:highlight w:val="white"/>
+        </w:rPr>
+      </w:pPr>
+      <w:r>
+        <w:rPr>
+          <w:rFonts w:ascii="Consolas" w:hAnsi="Consolas" w:cs="Consolas"/>
+          <w:color w:val="000000"/>
+          <w:sz w:val="19"/>
+          <w:szCs w:val="19"/>
+          <w:highlight w:val="white"/>
+        </w:rPr>
+        <w:t xml:space="preserve">    }</w:t>
+      </w:r>
+    </w:p>
+    <w:p>
+      <w:pPr>
+        <w:pBdr>
+          <w:top w:val="single" w:sz="4" w:space="1" w:color="auto"/>
+          <w:left w:val="single" w:sz="4" w:space="1" w:color="auto"/>
+          <w:bottom w:val="single" w:sz="4" w:space="1" w:color="auto"/>
+          <w:right w:val="single" w:sz="4" w:space="1" w:color="auto"/>
+        </w:pBdr>
+        <w:autoSpaceDE w:val="0"/>
+        <w:autoSpaceDN w:val="0"/>
+        <w:adjustRightInd w:val="0"/>
+        <w:spacing w:after="0" w:line="240" w:lineRule="auto"/>
+        <w:rPr>
+          <w:rFonts w:ascii="Consolas" w:hAnsi="Consolas" w:cs="Consolas"/>
+          <w:color w:val="000000"/>
+          <w:sz w:val="19"/>
+          <w:szCs w:val="19"/>
+          <w:highlight w:val="white"/>
+        </w:rPr>
+      </w:pPr>
+    </w:p>
+    <w:p>
+      <w:pPr>
+        <w:pBdr>
+          <w:top w:val="single" w:sz="4" w:space="1" w:color="auto"/>
+          <w:left w:val="single" w:sz="4" w:space="1" w:color="auto"/>
+          <w:bottom w:val="single" w:sz="4" w:space="1" w:color="auto"/>
+          <w:right w:val="single" w:sz="4" w:space="1" w:color="auto"/>
+        </w:pBdr>
+        <w:autoSpaceDE w:val="0"/>
+        <w:autoSpaceDN w:val="0"/>
+        <w:adjustRightInd w:val="0"/>
+        <w:spacing w:after="0" w:line="240" w:lineRule="auto"/>
+        <w:rPr>
+          <w:rFonts w:ascii="Consolas" w:hAnsi="Consolas" w:cs="Consolas"/>
+          <w:color w:val="000000"/>
+          <w:sz w:val="19"/>
+          <w:szCs w:val="19"/>
+          <w:highlight w:val="white"/>
+        </w:rPr>
+      </w:pPr>
+      <w:r>
+        <w:rPr>
+          <w:rFonts w:ascii="Consolas" w:hAnsi="Consolas" w:cs="Consolas"/>
+          <w:color w:val="000000"/>
+          <w:sz w:val="19"/>
+          <w:szCs w:val="19"/>
+          <w:highlight w:val="white"/>
+        </w:rPr>
+        <w:t xml:space="preserve">    </w:t>
+      </w:r>
+      <w:proofErr w:type="gramStart"/>
+      <w:r>
+        <w:rPr>
+          <w:rFonts w:ascii="Consolas" w:hAnsi="Consolas" w:cs="Consolas"/>
+          <w:color w:val="0000FF"/>
+          <w:sz w:val="19"/>
+          <w:szCs w:val="19"/>
+          <w:highlight w:val="white"/>
+        </w:rPr>
+        <w:t>public</w:t>
+      </w:r>
+      <w:proofErr w:type="gramEnd"/>
+      <w:r>
+        <w:rPr>
+          <w:rFonts w:ascii="Consolas" w:hAnsi="Consolas" w:cs="Consolas"/>
+          <w:color w:val="000000"/>
+          <w:sz w:val="19"/>
+          <w:szCs w:val="19"/>
+          <w:highlight w:val="white"/>
+        </w:rPr>
+        <w:t xml:space="preserve"> </w:t>
+      </w:r>
+      <w:proofErr w:type="spellStart"/>
+      <w:r>
+        <w:rPr>
+          <w:rFonts w:ascii="Consolas" w:hAnsi="Consolas" w:cs="Consolas"/>
+          <w:color w:val="000000"/>
+          <w:sz w:val="19"/>
+          <w:szCs w:val="19"/>
+          <w:highlight w:val="white"/>
+        </w:rPr>
+        <w:t>DataFacade</w:t>
+      </w:r>
+      <w:proofErr w:type="spellEnd"/>
+      <w:r>
+        <w:rPr>
+          <w:rFonts w:ascii="Consolas" w:hAnsi="Consolas" w:cs="Consolas"/>
+          <w:color w:val="000000"/>
+          <w:sz w:val="19"/>
+          <w:szCs w:val="19"/>
+          <w:highlight w:val="white"/>
+        </w:rPr>
+        <w:t>(</w:t>
+      </w:r>
+      <w:proofErr w:type="spellStart"/>
+      <w:r>
+        <w:rPr>
+          <w:rFonts w:ascii="Consolas" w:hAnsi="Consolas" w:cs="Consolas"/>
+          <w:color w:val="2B91AF"/>
+          <w:sz w:val="19"/>
+          <w:szCs w:val="19"/>
+          <w:highlight w:val="white"/>
+        </w:rPr>
+        <w:t>ApplicationDbContext</w:t>
+      </w:r>
+      <w:proofErr w:type="spellEnd"/>
+      <w:r>
+        <w:rPr>
+          <w:rFonts w:ascii="Consolas" w:hAnsi="Consolas" w:cs="Consolas"/>
+          <w:color w:val="000000"/>
+          <w:sz w:val="19"/>
+          <w:szCs w:val="19"/>
+          <w:highlight w:val="white"/>
+        </w:rPr>
+        <w:t xml:space="preserve"> </w:t>
+      </w:r>
+      <w:proofErr w:type="spellStart"/>
+      <w:r>
+        <w:rPr>
+          <w:rFonts w:ascii="Consolas" w:hAnsi="Consolas" w:cs="Consolas"/>
+          <w:color w:val="000000"/>
+          <w:sz w:val="19"/>
+          <w:szCs w:val="19"/>
+          <w:highlight w:val="white"/>
+        </w:rPr>
+        <w:t>dbContext</w:t>
+      </w:r>
+      <w:proofErr w:type="spellEnd"/>
+      <w:r>
+        <w:rPr>
+          <w:rFonts w:ascii="Consolas" w:hAnsi="Consolas" w:cs="Consolas"/>
+          <w:color w:val="000000"/>
+          <w:sz w:val="19"/>
+          <w:szCs w:val="19"/>
+          <w:highlight w:val="white"/>
+        </w:rPr>
+        <w:t>)</w:t>
+      </w:r>
+    </w:p>
+    <w:p>
+      <w:pPr>
+        <w:pBdr>
+          <w:top w:val="single" w:sz="4" w:space="1" w:color="auto"/>
+          <w:left w:val="single" w:sz="4" w:space="1" w:color="auto"/>
+          <w:bottom w:val="single" w:sz="4" w:space="1" w:color="auto"/>
+          <w:right w:val="single" w:sz="4" w:space="1" w:color="auto"/>
+        </w:pBdr>
+        <w:autoSpaceDE w:val="0"/>
+        <w:autoSpaceDN w:val="0"/>
+        <w:adjustRightInd w:val="0"/>
+        <w:spacing w:after="0" w:line="240" w:lineRule="auto"/>
+        <w:rPr>
+          <w:rFonts w:ascii="Consolas" w:hAnsi="Consolas" w:cs="Consolas"/>
+          <w:color w:val="000000"/>
+          <w:sz w:val="19"/>
+          <w:szCs w:val="19"/>
+          <w:highlight w:val="white"/>
+        </w:rPr>
+      </w:pPr>
+      <w:r>
+        <w:rPr>
+          <w:rFonts w:ascii="Consolas" w:hAnsi="Consolas" w:cs="Consolas"/>
+          <w:color w:val="000000"/>
+          <w:sz w:val="19"/>
+          <w:szCs w:val="19"/>
+          <w:highlight w:val="white"/>
+        </w:rPr>
+        <w:t xml:space="preserve">    {</w:t>
+      </w:r>
+    </w:p>
+    <w:p>
+      <w:pPr>
+        <w:pBdr>
+          <w:top w:val="single" w:sz="4" w:space="1" w:color="auto"/>
+          <w:left w:val="single" w:sz="4" w:space="1" w:color="auto"/>
+          <w:bottom w:val="single" w:sz="4" w:space="1" w:color="auto"/>
+          <w:right w:val="single" w:sz="4" w:space="1" w:color="auto"/>
+        </w:pBdr>
+        <w:autoSpaceDE w:val="0"/>
+        <w:autoSpaceDN w:val="0"/>
+        <w:adjustRightInd w:val="0"/>
+        <w:spacing w:after="0" w:line="240" w:lineRule="auto"/>
+        <w:rPr>
+          <w:rFonts w:ascii="Consolas" w:hAnsi="Consolas" w:cs="Consolas"/>
+          <w:color w:val="000000"/>
+          <w:sz w:val="19"/>
+          <w:szCs w:val="19"/>
+          <w:highlight w:val="white"/>
+        </w:rPr>
+      </w:pPr>
+      <w:r>
+        <w:rPr>
+          <w:rFonts w:ascii="Consolas" w:hAnsi="Consolas" w:cs="Consolas"/>
+          <w:color w:val="000000"/>
+          <w:sz w:val="19"/>
+          <w:szCs w:val="19"/>
+          <w:highlight w:val="white"/>
+        </w:rPr>
+        <w:t xml:space="preserve">        </w:t>
+      </w:r>
+      <w:proofErr w:type="spellStart"/>
+      <w:proofErr w:type="gramStart"/>
+      <w:r>
+        <w:rPr>
+          <w:rFonts w:ascii="Consolas" w:hAnsi="Consolas" w:cs="Consolas"/>
+          <w:color w:val="000000"/>
+          <w:sz w:val="19"/>
+          <w:szCs w:val="19"/>
+          <w:highlight w:val="white"/>
+        </w:rPr>
+        <w:t>CreateDbContext</w:t>
+      </w:r>
+      <w:proofErr w:type="spellEnd"/>
+      <w:r>
+        <w:rPr>
+          <w:rFonts w:ascii="Consolas" w:hAnsi="Consolas" w:cs="Consolas"/>
+          <w:color w:val="000000"/>
+          <w:sz w:val="19"/>
+          <w:szCs w:val="19"/>
+          <w:highlight w:val="white"/>
+        </w:rPr>
+        <w:t>(</w:t>
+      </w:r>
+      <w:proofErr w:type="spellStart"/>
+      <w:proofErr w:type="gramEnd"/>
+      <w:r>
+        <w:rPr>
+          <w:rFonts w:ascii="Consolas" w:hAnsi="Consolas" w:cs="Consolas"/>
+          <w:color w:val="000000"/>
+          <w:sz w:val="19"/>
+          <w:szCs w:val="19"/>
+          <w:highlight w:val="white"/>
+        </w:rPr>
+        <w:t>dbContext</w:t>
+      </w:r>
+      <w:proofErr w:type="spellEnd"/>
+      <w:r>
+        <w:rPr>
+          <w:rFonts w:ascii="Consolas" w:hAnsi="Consolas" w:cs="Consolas"/>
+          <w:color w:val="000000"/>
+          <w:sz w:val="19"/>
+          <w:szCs w:val="19"/>
+          <w:highlight w:val="white"/>
+        </w:rPr>
+        <w:t>);</w:t>
+      </w:r>
+    </w:p>
+    <w:p>
+      <w:pPr>
+        <w:pBdr>
+          <w:top w:val="single" w:sz="4" w:space="1" w:color="auto"/>
+          <w:left w:val="single" w:sz="4" w:space="1" w:color="auto"/>
+          <w:bottom w:val="single" w:sz="4" w:space="1" w:color="auto"/>
+          <w:right w:val="single" w:sz="4" w:space="1" w:color="auto"/>
+        </w:pBdr>
+        <w:autoSpaceDE w:val="0"/>
+        <w:autoSpaceDN w:val="0"/>
+        <w:adjustRightInd w:val="0"/>
+        <w:spacing w:after="0" w:line="240" w:lineRule="auto"/>
+        <w:rPr>
+          <w:rFonts w:ascii="Consolas" w:hAnsi="Consolas" w:cs="Consolas"/>
+          <w:color w:val="000000"/>
+          <w:sz w:val="19"/>
+          <w:szCs w:val="19"/>
+          <w:highlight w:val="white"/>
+        </w:rPr>
+      </w:pPr>
+      <w:r>
+        <w:rPr>
+          <w:rFonts w:ascii="Consolas" w:hAnsi="Consolas" w:cs="Consolas"/>
+          <w:color w:val="000000"/>
+          <w:sz w:val="19"/>
+          <w:szCs w:val="19"/>
+          <w:highlight w:val="white"/>
+        </w:rPr>
+        <w:t xml:space="preserve">    }</w:t>
+      </w:r>
+    </w:p>
+    <w:p>
+      <w:pPr>
+        <w:pBdr>
+          <w:top w:val="single" w:sz="4" w:space="1" w:color="auto"/>
+          <w:left w:val="single" w:sz="4" w:space="1" w:color="auto"/>
+          <w:bottom w:val="single" w:sz="4" w:space="1" w:color="auto"/>
+          <w:right w:val="single" w:sz="4" w:space="1" w:color="auto"/>
+        </w:pBdr>
+        <w:autoSpaceDE w:val="0"/>
+        <w:autoSpaceDN w:val="0"/>
+        <w:adjustRightInd w:val="0"/>
+        <w:spacing w:after="0" w:line="240" w:lineRule="auto"/>
+        <w:rPr>
+          <w:rFonts w:ascii="Consolas" w:hAnsi="Consolas" w:cs="Consolas"/>
+          <w:color w:val="000000"/>
+          <w:sz w:val="19"/>
+          <w:szCs w:val="19"/>
+          <w:highlight w:val="white"/>
+        </w:rPr>
+      </w:pPr>
+    </w:p>
+    <w:p>
+      <w:pPr>
+        <w:pBdr>
+          <w:top w:val="single" w:sz="4" w:space="1" w:color="auto"/>
+          <w:left w:val="single" w:sz="4" w:space="1" w:color="auto"/>
+          <w:bottom w:val="single" w:sz="4" w:space="1" w:color="auto"/>
+          <w:right w:val="single" w:sz="4" w:space="1" w:color="auto"/>
+        </w:pBdr>
+        <w:autoSpaceDE w:val="0"/>
+        <w:autoSpaceDN w:val="0"/>
+        <w:adjustRightInd w:val="0"/>
+        <w:spacing w:after="0" w:line="240" w:lineRule="auto"/>
+        <w:rPr>
+          <w:rFonts w:ascii="Consolas" w:hAnsi="Consolas" w:cs="Consolas"/>
+          <w:color w:val="000000"/>
+          <w:sz w:val="19"/>
+          <w:szCs w:val="19"/>
+          <w:highlight w:val="white"/>
+        </w:rPr>
+      </w:pPr>
+      <w:r>
+        <w:rPr>
+          <w:rFonts w:ascii="Consolas" w:hAnsi="Consolas" w:cs="Consolas"/>
+          <w:color w:val="000000"/>
+          <w:sz w:val="19"/>
+          <w:szCs w:val="19"/>
+          <w:highlight w:val="white"/>
+        </w:rPr>
+        <w:t xml:space="preserve">    </w:t>
+      </w:r>
+      <w:proofErr w:type="gramStart"/>
+      <w:r>
+        <w:rPr>
+          <w:rFonts w:ascii="Consolas" w:hAnsi="Consolas" w:cs="Consolas"/>
+          <w:color w:val="0000FF"/>
+          <w:sz w:val="19"/>
+          <w:szCs w:val="19"/>
+          <w:highlight w:val="white"/>
+        </w:rPr>
+        <w:t>protected</w:t>
+      </w:r>
+      <w:proofErr w:type="gramEnd"/>
+      <w:r>
+        <w:rPr>
+          <w:rFonts w:ascii="Consolas" w:hAnsi="Consolas" w:cs="Consolas"/>
+          <w:color w:val="000000"/>
+          <w:sz w:val="19"/>
+          <w:szCs w:val="19"/>
+          <w:highlight w:val="white"/>
+        </w:rPr>
+        <w:t xml:space="preserve"> </w:t>
+      </w:r>
+      <w:r>
+        <w:rPr>
+          <w:rFonts w:ascii="Consolas" w:hAnsi="Consolas" w:cs="Consolas"/>
+          <w:color w:val="0000FF"/>
+          <w:sz w:val="19"/>
+          <w:szCs w:val="19"/>
+          <w:highlight w:val="white"/>
+        </w:rPr>
+        <w:t>void</w:t>
+      </w:r>
+      <w:r>
+        <w:rPr>
+          <w:rFonts w:ascii="Consolas" w:hAnsi="Consolas" w:cs="Consolas"/>
+          <w:color w:val="000000"/>
+          <w:sz w:val="19"/>
+          <w:szCs w:val="19"/>
+          <w:highlight w:val="white"/>
+        </w:rPr>
+        <w:t xml:space="preserve"> </w:t>
+      </w:r>
+      <w:proofErr w:type="spellStart"/>
+      <w:r>
+        <w:rPr>
+          <w:rFonts w:ascii="Consolas" w:hAnsi="Consolas" w:cs="Consolas"/>
+          <w:color w:val="000000"/>
+          <w:sz w:val="19"/>
+          <w:szCs w:val="19"/>
+          <w:highlight w:val="white"/>
+        </w:rPr>
+        <w:t>CreateDbContext</w:t>
+      </w:r>
+      <w:proofErr w:type="spellEnd"/>
+      <w:r>
+        <w:rPr>
+          <w:rFonts w:ascii="Consolas" w:hAnsi="Consolas" w:cs="Consolas"/>
+          <w:color w:val="000000"/>
+          <w:sz w:val="19"/>
+          <w:szCs w:val="19"/>
+          <w:highlight w:val="white"/>
+        </w:rPr>
+        <w:t>(</w:t>
+      </w:r>
+      <w:proofErr w:type="spellStart"/>
+      <w:r>
+        <w:rPr>
+          <w:rFonts w:ascii="Consolas" w:hAnsi="Consolas" w:cs="Consolas"/>
+          <w:color w:val="2B91AF"/>
+          <w:sz w:val="19"/>
+          <w:szCs w:val="19"/>
+          <w:highlight w:val="white"/>
+        </w:rPr>
+        <w:t>ApplicationDbContext</w:t>
+      </w:r>
+      <w:proofErr w:type="spellEnd"/>
+      <w:r>
+        <w:rPr>
+          <w:rFonts w:ascii="Consolas" w:hAnsi="Consolas" w:cs="Consolas"/>
+          <w:color w:val="000000"/>
+          <w:sz w:val="19"/>
+          <w:szCs w:val="19"/>
+          <w:highlight w:val="white"/>
+        </w:rPr>
+        <w:t xml:space="preserve"> </w:t>
+      </w:r>
+      <w:proofErr w:type="spellStart"/>
+      <w:r>
+        <w:rPr>
+          <w:rFonts w:ascii="Consolas" w:hAnsi="Consolas" w:cs="Consolas"/>
+          <w:color w:val="000000"/>
+          <w:sz w:val="19"/>
+          <w:szCs w:val="19"/>
+          <w:highlight w:val="white"/>
+        </w:rPr>
+        <w:t>dbContext</w:t>
+      </w:r>
+      <w:proofErr w:type="spellEnd"/>
+      <w:r>
+        <w:rPr>
+          <w:rFonts w:ascii="Consolas" w:hAnsi="Consolas" w:cs="Consolas"/>
+          <w:color w:val="000000"/>
+          <w:sz w:val="19"/>
+          <w:szCs w:val="19"/>
+          <w:highlight w:val="white"/>
+        </w:rPr>
+        <w:t>)</w:t>
+      </w:r>
+    </w:p>
+    <w:p>
+      <w:pPr>
+        <w:pBdr>
+          <w:top w:val="single" w:sz="4" w:space="1" w:color="auto"/>
+          <w:left w:val="single" w:sz="4" w:space="1" w:color="auto"/>
+          <w:bottom w:val="single" w:sz="4" w:space="1" w:color="auto"/>
+          <w:right w:val="single" w:sz="4" w:space="1" w:color="auto"/>
+        </w:pBdr>
+        <w:autoSpaceDE w:val="0"/>
+        <w:autoSpaceDN w:val="0"/>
+        <w:adjustRightInd w:val="0"/>
+        <w:spacing w:after="0" w:line="240" w:lineRule="auto"/>
+        <w:rPr>
+          <w:rFonts w:ascii="Consolas" w:hAnsi="Consolas" w:cs="Consolas"/>
+          <w:color w:val="000000"/>
+          <w:sz w:val="19"/>
+          <w:szCs w:val="19"/>
+          <w:highlight w:val="white"/>
+        </w:rPr>
+      </w:pPr>
+      <w:r>
+        <w:rPr>
+          <w:rFonts w:ascii="Consolas" w:hAnsi="Consolas" w:cs="Consolas"/>
+          <w:color w:val="000000"/>
+          <w:sz w:val="19"/>
+          <w:szCs w:val="19"/>
+          <w:highlight w:val="white"/>
+        </w:rPr>
+        <w:t xml:space="preserve">    {</w:t>
+      </w:r>
+    </w:p>
+    <w:p>
+      <w:pPr>
+        <w:pBdr>
+          <w:top w:val="single" w:sz="4" w:space="1" w:color="auto"/>
+          <w:left w:val="single" w:sz="4" w:space="1" w:color="auto"/>
+          <w:bottom w:val="single" w:sz="4" w:space="1" w:color="auto"/>
+          <w:right w:val="single" w:sz="4" w:space="1" w:color="auto"/>
+        </w:pBdr>
+        <w:autoSpaceDE w:val="0"/>
+        <w:autoSpaceDN w:val="0"/>
+        <w:adjustRightInd w:val="0"/>
+        <w:spacing w:after="0" w:line="240" w:lineRule="auto"/>
+        <w:rPr>
+          <w:rFonts w:ascii="Consolas" w:hAnsi="Consolas" w:cs="Consolas"/>
+          <w:color w:val="000000"/>
+          <w:sz w:val="19"/>
+          <w:szCs w:val="19"/>
+          <w:highlight w:val="white"/>
+        </w:rPr>
+      </w:pPr>
+      <w:r>
+        <w:rPr>
+          <w:rFonts w:ascii="Consolas" w:hAnsi="Consolas" w:cs="Consolas"/>
+          <w:color w:val="000000"/>
+          <w:sz w:val="19"/>
+          <w:szCs w:val="19"/>
+          <w:highlight w:val="white"/>
+        </w:rPr>
+        <w:t xml:space="preserve">        _</w:t>
+      </w:r>
+      <w:proofErr w:type="spellStart"/>
+      <w:r>
+        <w:rPr>
+          <w:rFonts w:ascii="Consolas" w:hAnsi="Consolas" w:cs="Consolas"/>
+          <w:color w:val="000000"/>
+          <w:sz w:val="19"/>
+          <w:szCs w:val="19"/>
+          <w:highlight w:val="white"/>
+        </w:rPr>
+        <w:t>dbContext</w:t>
+      </w:r>
+      <w:proofErr w:type="spellEnd"/>
+      <w:r>
+        <w:rPr>
+          <w:rFonts w:ascii="Consolas" w:hAnsi="Consolas" w:cs="Consolas"/>
+          <w:color w:val="000000"/>
+          <w:sz w:val="19"/>
+          <w:szCs w:val="19"/>
+          <w:highlight w:val="white"/>
+        </w:rPr>
+        <w:t xml:space="preserve"> = </w:t>
+      </w:r>
+      <w:proofErr w:type="spellStart"/>
+      <w:proofErr w:type="gramStart"/>
+      <w:r>
+        <w:rPr>
+          <w:rFonts w:ascii="Consolas" w:hAnsi="Consolas" w:cs="Consolas"/>
+          <w:color w:val="000000"/>
+          <w:sz w:val="19"/>
+          <w:szCs w:val="19"/>
+          <w:highlight w:val="white"/>
+        </w:rPr>
+        <w:t>dbContext</w:t>
+      </w:r>
+      <w:proofErr w:type="spellEnd"/>
+      <w:r>
+        <w:rPr>
+          <w:rFonts w:ascii="Consolas" w:hAnsi="Consolas" w:cs="Consolas"/>
+          <w:color w:val="000000"/>
+          <w:sz w:val="19"/>
+          <w:szCs w:val="19"/>
+          <w:highlight w:val="white"/>
+        </w:rPr>
+        <w:t xml:space="preserve"> ??</w:t>
+      </w:r>
+      <w:proofErr w:type="gramEnd"/>
+      <w:r>
+        <w:rPr>
+          <w:rFonts w:ascii="Consolas" w:hAnsi="Consolas" w:cs="Consolas"/>
+          <w:color w:val="000000"/>
+          <w:sz w:val="19"/>
+          <w:szCs w:val="19"/>
+          <w:highlight w:val="white"/>
+        </w:rPr>
+        <w:t xml:space="preserve"> </w:t>
+      </w:r>
+      <w:proofErr w:type="gramStart"/>
+      <w:r>
+        <w:rPr>
+          <w:rFonts w:ascii="Consolas" w:hAnsi="Consolas" w:cs="Consolas"/>
+          <w:color w:val="0000FF"/>
+          <w:sz w:val="19"/>
+          <w:szCs w:val="19"/>
+          <w:highlight w:val="white"/>
+        </w:rPr>
+        <w:t>new</w:t>
+      </w:r>
+      <w:proofErr w:type="gramEnd"/>
+      <w:r>
+        <w:rPr>
+          <w:rFonts w:ascii="Consolas" w:hAnsi="Consolas" w:cs="Consolas"/>
+          <w:color w:val="000000"/>
+          <w:sz w:val="19"/>
+          <w:szCs w:val="19"/>
+          <w:highlight w:val="white"/>
+        </w:rPr>
+        <w:t xml:space="preserve"> </w:t>
+      </w:r>
+      <w:proofErr w:type="spellStart"/>
+      <w:r>
+        <w:rPr>
+          <w:rFonts w:ascii="Consolas" w:hAnsi="Consolas" w:cs="Consolas"/>
+          <w:color w:val="2B91AF"/>
+          <w:sz w:val="19"/>
+          <w:szCs w:val="19"/>
+          <w:highlight w:val="white"/>
+        </w:rPr>
+        <w:t>ApplicationDbContext</w:t>
+      </w:r>
+      <w:proofErr w:type="spellEnd"/>
+      <w:r>
+        <w:rPr>
+          <w:rFonts w:ascii="Consolas" w:hAnsi="Consolas" w:cs="Consolas"/>
+          <w:color w:val="000000"/>
+          <w:sz w:val="19"/>
+          <w:szCs w:val="19"/>
+          <w:highlight w:val="white"/>
+        </w:rPr>
+        <w:t>();</w:t>
+      </w:r>
+    </w:p>
+    <w:p>
+      <w:pPr>
+        <w:pBdr>
+          <w:top w:val="single" w:sz="4" w:space="1" w:color="auto"/>
+          <w:left w:val="single" w:sz="4" w:space="1" w:color="auto"/>
+          <w:bottom w:val="single" w:sz="4" w:space="1" w:color="auto"/>
+          <w:right w:val="single" w:sz="4" w:space="1" w:color="auto"/>
+        </w:pBdr>
+        <w:autoSpaceDE w:val="0"/>
+        <w:autoSpaceDN w:val="0"/>
+        <w:adjustRightInd w:val="0"/>
+        <w:spacing w:after="0" w:line="240" w:lineRule="auto"/>
+        <w:rPr>
+          <w:rFonts w:ascii="Consolas" w:hAnsi="Consolas" w:cs="Consolas"/>
+          <w:color w:val="000000"/>
+          <w:sz w:val="19"/>
+          <w:szCs w:val="19"/>
+          <w:highlight w:val="white"/>
+        </w:rPr>
+      </w:pPr>
+    </w:p>
+    <w:p>
+      <w:pPr>
+        <w:pBdr>
+          <w:top w:val="single" w:sz="4" w:space="1" w:color="auto"/>
+          <w:left w:val="single" w:sz="4" w:space="1" w:color="auto"/>
+          <w:bottom w:val="single" w:sz="4" w:space="1" w:color="auto"/>
+          <w:right w:val="single" w:sz="4" w:space="1" w:color="auto"/>
+        </w:pBdr>
+        <w:autoSpaceDE w:val="0"/>
+        <w:autoSpaceDN w:val="0"/>
+        <w:adjustRightInd w:val="0"/>
+        <w:spacing w:after="0" w:line="240" w:lineRule="auto"/>
+        <w:rPr>
+          <w:rFonts w:ascii="Consolas" w:hAnsi="Consolas" w:cs="Consolas"/>
+          <w:color w:val="000000"/>
+          <w:sz w:val="19"/>
+          <w:szCs w:val="19"/>
+          <w:highlight w:val="white"/>
+        </w:rPr>
+      </w:pPr>
+      <w:r>
+        <w:rPr>
+          <w:rFonts w:ascii="Consolas" w:hAnsi="Consolas" w:cs="Consolas"/>
+          <w:color w:val="000000"/>
+          <w:sz w:val="19"/>
+          <w:szCs w:val="19"/>
+          <w:highlight w:val="white"/>
+        </w:rPr>
+        <w:t xml:space="preserve">        _</w:t>
+      </w:r>
+      <w:proofErr w:type="spellStart"/>
+      <w:r>
+        <w:rPr>
+          <w:rFonts w:ascii="Consolas" w:hAnsi="Consolas" w:cs="Consolas"/>
+          <w:color w:val="000000"/>
+          <w:sz w:val="19"/>
+          <w:szCs w:val="19"/>
+          <w:highlight w:val="white"/>
+        </w:rPr>
+        <w:t>dbContext.Configuration.ProxyCreationEnabled</w:t>
+      </w:r>
+      <w:proofErr w:type="spellEnd"/>
+      <w:r>
+        <w:rPr>
+          <w:rFonts w:ascii="Consolas" w:hAnsi="Consolas" w:cs="Consolas"/>
+          <w:color w:val="000000"/>
+          <w:sz w:val="19"/>
+          <w:szCs w:val="19"/>
+          <w:highlight w:val="white"/>
+        </w:rPr>
+        <w:t xml:space="preserve"> = </w:t>
+      </w:r>
+      <w:r>
+        <w:rPr>
+          <w:rFonts w:ascii="Consolas" w:hAnsi="Consolas" w:cs="Consolas"/>
+          <w:color w:val="0000FF"/>
+          <w:sz w:val="19"/>
+          <w:szCs w:val="19"/>
+          <w:highlight w:val="white"/>
+        </w:rPr>
+        <w:t>false</w:t>
+      </w:r>
+      <w:r>
+        <w:rPr>
+          <w:rFonts w:ascii="Consolas" w:hAnsi="Consolas" w:cs="Consolas"/>
+          <w:color w:val="000000"/>
+          <w:sz w:val="19"/>
+          <w:szCs w:val="19"/>
+          <w:highlight w:val="white"/>
+        </w:rPr>
+        <w:t>;</w:t>
+      </w:r>
+    </w:p>
+    <w:p>
+      <w:pPr>
+        <w:pBdr>
+          <w:top w:val="single" w:sz="4" w:space="1" w:color="auto"/>
+          <w:left w:val="single" w:sz="4" w:space="1" w:color="auto"/>
+          <w:bottom w:val="single" w:sz="4" w:space="1" w:color="auto"/>
+          <w:right w:val="single" w:sz="4" w:space="1" w:color="auto"/>
+        </w:pBdr>
+        <w:autoSpaceDE w:val="0"/>
+        <w:autoSpaceDN w:val="0"/>
+        <w:adjustRightInd w:val="0"/>
+        <w:spacing w:after="0" w:line="240" w:lineRule="auto"/>
+        <w:rPr>
+          <w:rFonts w:ascii="Consolas" w:hAnsi="Consolas" w:cs="Consolas"/>
+          <w:color w:val="000000"/>
+          <w:sz w:val="19"/>
+          <w:szCs w:val="19"/>
+          <w:highlight w:val="white"/>
+        </w:rPr>
+      </w:pPr>
+      <w:r>
+        <w:rPr>
+          <w:rFonts w:ascii="Consolas" w:hAnsi="Consolas" w:cs="Consolas"/>
+          <w:color w:val="000000"/>
+          <w:sz w:val="19"/>
+          <w:szCs w:val="19"/>
+          <w:highlight w:val="white"/>
+        </w:rPr>
+        <w:t xml:space="preserve">        _</w:t>
+      </w:r>
+      <w:proofErr w:type="spellStart"/>
+      <w:r>
+        <w:rPr>
+          <w:rFonts w:ascii="Consolas" w:hAnsi="Consolas" w:cs="Consolas"/>
+          <w:color w:val="000000"/>
+          <w:sz w:val="19"/>
+          <w:szCs w:val="19"/>
+          <w:highlight w:val="white"/>
+        </w:rPr>
+        <w:t>dbContext.Configuration.LazyLoadingEnabled</w:t>
+      </w:r>
+      <w:proofErr w:type="spellEnd"/>
+      <w:r>
+        <w:rPr>
+          <w:rFonts w:ascii="Consolas" w:hAnsi="Consolas" w:cs="Consolas"/>
+          <w:color w:val="000000"/>
+          <w:sz w:val="19"/>
+          <w:szCs w:val="19"/>
+          <w:highlight w:val="white"/>
+        </w:rPr>
+        <w:t xml:space="preserve"> = </w:t>
+      </w:r>
+      <w:r>
+        <w:rPr>
+          <w:rFonts w:ascii="Consolas" w:hAnsi="Consolas" w:cs="Consolas"/>
+          <w:color w:val="0000FF"/>
+          <w:sz w:val="19"/>
+          <w:szCs w:val="19"/>
+          <w:highlight w:val="white"/>
+        </w:rPr>
+        <w:t>false</w:t>
+      </w:r>
+      <w:r>
+        <w:rPr>
+          <w:rFonts w:ascii="Consolas" w:hAnsi="Consolas" w:cs="Consolas"/>
+          <w:color w:val="000000"/>
+          <w:sz w:val="19"/>
+          <w:szCs w:val="19"/>
+          <w:highlight w:val="white"/>
+        </w:rPr>
+        <w:t>;</w:t>
+      </w:r>
+    </w:p>
+    <w:p>
+      <w:pPr>
+        <w:pBdr>
+          <w:top w:val="single" w:sz="4" w:space="1" w:color="auto"/>
+          <w:left w:val="single" w:sz="4" w:space="1" w:color="auto"/>
+          <w:bottom w:val="single" w:sz="4" w:space="1" w:color="auto"/>
+          <w:right w:val="single" w:sz="4" w:space="1" w:color="auto"/>
+        </w:pBdr>
+        <w:autoSpaceDE w:val="0"/>
+        <w:autoSpaceDN w:val="0"/>
+        <w:adjustRightInd w:val="0"/>
+        <w:spacing w:after="0" w:line="240" w:lineRule="auto"/>
+        <w:rPr>
+          <w:rFonts w:ascii="Consolas" w:hAnsi="Consolas" w:cs="Consolas"/>
+          <w:color w:val="000000"/>
+          <w:sz w:val="19"/>
+          <w:szCs w:val="19"/>
+          <w:highlight w:val="white"/>
+        </w:rPr>
+      </w:pPr>
+      <w:r>
+        <w:rPr>
+          <w:rFonts w:ascii="Consolas" w:hAnsi="Consolas" w:cs="Consolas"/>
+          <w:color w:val="000000"/>
+          <w:sz w:val="19"/>
+          <w:szCs w:val="19"/>
+          <w:highlight w:val="white"/>
+        </w:rPr>
+        <w:t xml:space="preserve">        _</w:t>
+      </w:r>
+      <w:proofErr w:type="spellStart"/>
+      <w:r>
+        <w:rPr>
+          <w:rFonts w:ascii="Consolas" w:hAnsi="Consolas" w:cs="Consolas"/>
+          <w:color w:val="000000"/>
+          <w:sz w:val="19"/>
+          <w:szCs w:val="19"/>
+          <w:highlight w:val="white"/>
+        </w:rPr>
+        <w:t>dbContext.Configuration.ValidateOnSaveEnabled</w:t>
+      </w:r>
+      <w:proofErr w:type="spellEnd"/>
+      <w:r>
+        <w:rPr>
+          <w:rFonts w:ascii="Consolas" w:hAnsi="Consolas" w:cs="Consolas"/>
+          <w:color w:val="000000"/>
+          <w:sz w:val="19"/>
+          <w:szCs w:val="19"/>
+          <w:highlight w:val="white"/>
+        </w:rPr>
+        <w:t xml:space="preserve"> = </w:t>
+      </w:r>
+      <w:r>
+        <w:rPr>
+          <w:rFonts w:ascii="Consolas" w:hAnsi="Consolas" w:cs="Consolas"/>
+          <w:color w:val="0000FF"/>
+          <w:sz w:val="19"/>
+          <w:szCs w:val="19"/>
+          <w:highlight w:val="white"/>
+        </w:rPr>
+        <w:t>false</w:t>
+      </w:r>
+      <w:r>
+        <w:rPr>
+          <w:rFonts w:ascii="Consolas" w:hAnsi="Consolas" w:cs="Consolas"/>
+          <w:color w:val="000000"/>
+          <w:sz w:val="19"/>
+          <w:szCs w:val="19"/>
+          <w:highlight w:val="white"/>
+        </w:rPr>
+        <w:t>;</w:t>
+      </w:r>
+    </w:p>
+    <w:p>
+      <w:pPr>
+        <w:pBdr>
+          <w:top w:val="single" w:sz="4" w:space="1" w:color="auto"/>
+          <w:left w:val="single" w:sz="4" w:space="1" w:color="auto"/>
+          <w:bottom w:val="single" w:sz="4" w:space="1" w:color="auto"/>
+          <w:right w:val="single" w:sz="4" w:space="1" w:color="auto"/>
+        </w:pBdr>
+        <w:autoSpaceDE w:val="0"/>
+        <w:autoSpaceDN w:val="0"/>
+        <w:adjustRightInd w:val="0"/>
+        <w:spacing w:after="0" w:line="240" w:lineRule="auto"/>
+        <w:rPr>
+          <w:rFonts w:ascii="Consolas" w:hAnsi="Consolas" w:cs="Consolas"/>
+          <w:color w:val="000000"/>
+          <w:sz w:val="19"/>
+          <w:szCs w:val="19"/>
+          <w:highlight w:val="white"/>
+        </w:rPr>
+      </w:pPr>
+      <w:r>
+        <w:rPr>
+          <w:rFonts w:ascii="Consolas" w:hAnsi="Consolas" w:cs="Consolas"/>
+          <w:color w:val="000000"/>
+          <w:sz w:val="19"/>
+          <w:szCs w:val="19"/>
+          <w:highlight w:val="white"/>
+        </w:rPr>
+        <w:t xml:space="preserve">    } </w:t>
+      </w:r>
+    </w:p>
+    <w:p>
+      <w:pPr>
+        <w:pBdr>
+          <w:top w:val="single" w:sz="4" w:space="1" w:color="auto"/>
+          <w:left w:val="single" w:sz="4" w:space="1" w:color="auto"/>
+          <w:bottom w:val="single" w:sz="4" w:space="1" w:color="auto"/>
+          <w:right w:val="single" w:sz="4" w:space="1" w:color="auto"/>
+        </w:pBdr>
+        <w:autoSpaceDE w:val="0"/>
+        <w:autoSpaceDN w:val="0"/>
+        <w:adjustRightInd w:val="0"/>
+        <w:spacing w:after="0" w:line="240" w:lineRule="auto"/>
+        <w:rPr>
+          <w:rFonts w:ascii="Consolas" w:hAnsi="Consolas" w:cs="Consolas"/>
+          <w:color w:val="000000"/>
+          <w:sz w:val="19"/>
+          <w:szCs w:val="19"/>
+          <w:highlight w:val="white"/>
+        </w:rPr>
+      </w:pPr>
+      <w:r>
+        <w:rPr>
+          <w:rFonts w:ascii="Consolas" w:hAnsi="Consolas" w:cs="Consolas"/>
+          <w:color w:val="0000FF"/>
+          <w:sz w:val="19"/>
+          <w:szCs w:val="19"/>
+          <w:highlight w:val="white"/>
+        </w:rPr>
+        <w:t xml:space="preserve">    #</w:t>
+      </w:r>
+      <w:proofErr w:type="spellStart"/>
+      <w:r>
+        <w:rPr>
+          <w:rFonts w:ascii="Consolas" w:hAnsi="Consolas" w:cs="Consolas"/>
+          <w:color w:val="0000FF"/>
+          <w:sz w:val="19"/>
+          <w:szCs w:val="19"/>
+          <w:highlight w:val="white"/>
+        </w:rPr>
+        <w:t>endregion</w:t>
+      </w:r>
+      <w:proofErr w:type="spellEnd"/>
+    </w:p>
+    <w:p>
+      <w:pPr>
+        <w:pBdr>
+          <w:top w:val="single" w:sz="4" w:space="1" w:color="auto"/>
+          <w:left w:val="single" w:sz="4" w:space="1" w:color="auto"/>
+          <w:bottom w:val="single" w:sz="4" w:space="1" w:color="auto"/>
+          <w:right w:val="single" w:sz="4" w:space="1" w:color="auto"/>
+        </w:pBdr>
+        <w:autoSpaceDE w:val="0"/>
+        <w:autoSpaceDN w:val="0"/>
+        <w:adjustRightInd w:val="0"/>
+        <w:spacing w:after="0" w:line="240" w:lineRule="auto"/>
+        <w:rPr>
+          <w:rFonts w:ascii="Consolas" w:hAnsi="Consolas" w:cs="Consolas"/>
+          <w:color w:val="000000"/>
+          <w:sz w:val="19"/>
+          <w:szCs w:val="19"/>
+          <w:highlight w:val="white"/>
+        </w:rPr>
+      </w:pPr>
+    </w:p>
+    <w:p>
+      <w:pPr>
+        <w:pBdr>
+          <w:top w:val="single" w:sz="4" w:space="1" w:color="auto"/>
+          <w:left w:val="single" w:sz="4" w:space="1" w:color="auto"/>
+          <w:bottom w:val="single" w:sz="4" w:space="1" w:color="auto"/>
+          <w:right w:val="single" w:sz="4" w:space="1" w:color="auto"/>
+        </w:pBdr>
+        <w:autoSpaceDE w:val="0"/>
+        <w:autoSpaceDN w:val="0"/>
+        <w:adjustRightInd w:val="0"/>
+        <w:spacing w:after="0" w:line="240" w:lineRule="auto"/>
+        <w:rPr>
+          <w:rFonts w:ascii="Consolas" w:hAnsi="Consolas" w:cs="Consolas"/>
+          <w:color w:val="000000"/>
+          <w:sz w:val="19"/>
+          <w:szCs w:val="19"/>
+          <w:highlight w:val="white"/>
+        </w:rPr>
+      </w:pPr>
+      <w:r>
+        <w:rPr>
+          <w:rFonts w:ascii="Consolas" w:hAnsi="Consolas" w:cs="Consolas"/>
+          <w:color w:val="000000"/>
+          <w:sz w:val="19"/>
+          <w:szCs w:val="19"/>
+          <w:highlight w:val="white"/>
+        </w:rPr>
+        <w:t xml:space="preserve">    </w:t>
+      </w:r>
+      <w:proofErr w:type="gramStart"/>
+      <w:r>
+        <w:rPr>
+          <w:rFonts w:ascii="Consolas" w:hAnsi="Consolas" w:cs="Consolas"/>
+          <w:color w:val="0000FF"/>
+          <w:sz w:val="19"/>
+          <w:szCs w:val="19"/>
+          <w:highlight w:val="white"/>
+        </w:rPr>
+        <w:t>public</w:t>
+      </w:r>
+      <w:proofErr w:type="gramEnd"/>
+      <w:r>
+        <w:rPr>
+          <w:rFonts w:ascii="Consolas" w:hAnsi="Consolas" w:cs="Consolas"/>
+          <w:color w:val="000000"/>
+          <w:sz w:val="19"/>
+          <w:szCs w:val="19"/>
+          <w:highlight w:val="white"/>
+        </w:rPr>
+        <w:t xml:space="preserve"> </w:t>
+      </w:r>
+      <w:proofErr w:type="spellStart"/>
+      <w:r>
+        <w:rPr>
+          <w:rFonts w:ascii="Consolas" w:hAnsi="Consolas" w:cs="Consolas"/>
+          <w:color w:val="2B91AF"/>
+          <w:sz w:val="19"/>
+          <w:szCs w:val="19"/>
+          <w:highlight w:val="white"/>
+        </w:rPr>
+        <w:t>ApplicationUserRepository</w:t>
+      </w:r>
+      <w:proofErr w:type="spellEnd"/>
+      <w:r>
+        <w:rPr>
+          <w:rFonts w:ascii="Consolas" w:hAnsi="Consolas" w:cs="Consolas"/>
+          <w:color w:val="000000"/>
+          <w:sz w:val="19"/>
+          <w:szCs w:val="19"/>
+          <w:highlight w:val="white"/>
+        </w:rPr>
+        <w:t xml:space="preserve"> </w:t>
+      </w:r>
+      <w:proofErr w:type="spellStart"/>
+      <w:r>
+        <w:rPr>
+          <w:rFonts w:ascii="Consolas" w:hAnsi="Consolas" w:cs="Consolas"/>
+          <w:color w:val="000000"/>
+          <w:sz w:val="19"/>
+          <w:szCs w:val="19"/>
+          <w:highlight w:val="white"/>
+        </w:rPr>
+        <w:t>ApplicationUsers</w:t>
+      </w:r>
+      <w:proofErr w:type="spellEnd"/>
+    </w:p>
+    <w:p>
+      <w:pPr>
+        <w:pBdr>
+          <w:top w:val="single" w:sz="4" w:space="1" w:color="auto"/>
+          <w:left w:val="single" w:sz="4" w:space="1" w:color="auto"/>
+          <w:bottom w:val="single" w:sz="4" w:space="1" w:color="auto"/>
+          <w:right w:val="single" w:sz="4" w:space="1" w:color="auto"/>
+        </w:pBdr>
+        <w:autoSpaceDE w:val="0"/>
+        <w:autoSpaceDN w:val="0"/>
+        <w:adjustRightInd w:val="0"/>
+        <w:spacing w:after="0" w:line="240" w:lineRule="auto"/>
+        <w:rPr>
+          <w:rFonts w:ascii="Consolas" w:hAnsi="Consolas" w:cs="Consolas"/>
+          <w:color w:val="000000"/>
+          <w:sz w:val="19"/>
+          <w:szCs w:val="19"/>
+          <w:highlight w:val="white"/>
+        </w:rPr>
+      </w:pPr>
+      <w:r>
+        <w:rPr>
+          <w:rFonts w:ascii="Consolas" w:hAnsi="Consolas" w:cs="Consolas"/>
+          <w:color w:val="000000"/>
+          <w:sz w:val="19"/>
+          <w:szCs w:val="19"/>
+          <w:highlight w:val="white"/>
+        </w:rPr>
+        <w:t xml:space="preserve">    {</w:t>
+      </w:r>
+    </w:p>
+    <w:p>
+      <w:pPr>
+        <w:pBdr>
+          <w:top w:val="single" w:sz="4" w:space="1" w:color="auto"/>
+          <w:left w:val="single" w:sz="4" w:space="1" w:color="auto"/>
+          <w:bottom w:val="single" w:sz="4" w:space="1" w:color="auto"/>
+          <w:right w:val="single" w:sz="4" w:space="1" w:color="auto"/>
+        </w:pBdr>
+        <w:autoSpaceDE w:val="0"/>
+        <w:autoSpaceDN w:val="0"/>
+        <w:adjustRightInd w:val="0"/>
+        <w:spacing w:after="0" w:line="240" w:lineRule="auto"/>
+        <w:rPr>
+          <w:rFonts w:ascii="Consolas" w:hAnsi="Consolas" w:cs="Consolas"/>
+          <w:color w:val="000000"/>
+          <w:sz w:val="19"/>
+          <w:szCs w:val="19"/>
+          <w:highlight w:val="white"/>
+        </w:rPr>
+      </w:pPr>
+      <w:r>
+        <w:rPr>
+          <w:rFonts w:ascii="Consolas" w:hAnsi="Consolas" w:cs="Consolas"/>
+          <w:color w:val="000000"/>
+          <w:sz w:val="19"/>
+          <w:szCs w:val="19"/>
+          <w:highlight w:val="white"/>
+        </w:rPr>
+        <w:t xml:space="preserve">        </w:t>
+      </w:r>
+      <w:proofErr w:type="gramStart"/>
+      <w:r>
+        <w:rPr>
+          <w:rFonts w:ascii="Consolas" w:hAnsi="Consolas" w:cs="Consolas"/>
+          <w:color w:val="0000FF"/>
+          <w:sz w:val="19"/>
+          <w:szCs w:val="19"/>
+          <w:highlight w:val="white"/>
+        </w:rPr>
+        <w:t>get</w:t>
+      </w:r>
+      <w:proofErr w:type="gramEnd"/>
+      <w:r>
+        <w:rPr>
+          <w:rFonts w:ascii="Consolas" w:hAnsi="Consolas" w:cs="Consolas"/>
+          <w:color w:val="000000"/>
+          <w:sz w:val="19"/>
+          <w:szCs w:val="19"/>
+          <w:highlight w:val="white"/>
+        </w:rPr>
+        <w:t xml:space="preserve"> { </w:t>
+      </w:r>
+      <w:r>
+        <w:rPr>
+          <w:rFonts w:ascii="Consolas" w:hAnsi="Consolas" w:cs="Consolas"/>
+          <w:color w:val="0000FF"/>
+          <w:sz w:val="19"/>
+          <w:szCs w:val="19"/>
+          <w:highlight w:val="white"/>
+        </w:rPr>
+        <w:t>return</w:t>
+      </w:r>
+      <w:r>
+        <w:rPr>
+          <w:rFonts w:ascii="Consolas" w:hAnsi="Consolas" w:cs="Consolas"/>
+          <w:color w:val="000000"/>
+          <w:sz w:val="19"/>
+          <w:szCs w:val="19"/>
+          <w:highlight w:val="white"/>
+        </w:rPr>
+        <w:t xml:space="preserve"> _</w:t>
+      </w:r>
+      <w:proofErr w:type="spellStart"/>
+      <w:r>
+        <w:rPr>
+          <w:rFonts w:ascii="Consolas" w:hAnsi="Consolas" w:cs="Consolas"/>
+          <w:color w:val="000000"/>
+          <w:sz w:val="19"/>
+          <w:szCs w:val="19"/>
+          <w:highlight w:val="white"/>
+        </w:rPr>
+        <w:t>applicationUsers</w:t>
+      </w:r>
+      <w:proofErr w:type="spellEnd"/>
+      <w:r>
+        <w:rPr>
+          <w:rFonts w:ascii="Consolas" w:hAnsi="Consolas" w:cs="Consolas"/>
+          <w:color w:val="000000"/>
+          <w:sz w:val="19"/>
+          <w:szCs w:val="19"/>
+          <w:highlight w:val="white"/>
+        </w:rPr>
+        <w:t xml:space="preserve"> ?? (_</w:t>
+      </w:r>
+      <w:proofErr w:type="spellStart"/>
+      <w:r>
+        <w:rPr>
+          <w:rFonts w:ascii="Consolas" w:hAnsi="Consolas" w:cs="Consolas"/>
+          <w:color w:val="000000"/>
+          <w:sz w:val="19"/>
+          <w:szCs w:val="19"/>
+          <w:highlight w:val="white"/>
+        </w:rPr>
+        <w:t>applicationUsers</w:t>
+      </w:r>
+      <w:proofErr w:type="spellEnd"/>
+      <w:r>
+        <w:rPr>
+          <w:rFonts w:ascii="Consolas" w:hAnsi="Consolas" w:cs="Consolas"/>
+          <w:color w:val="000000"/>
+          <w:sz w:val="19"/>
+          <w:szCs w:val="19"/>
+          <w:highlight w:val="white"/>
+        </w:rPr>
+        <w:t xml:space="preserve"> = </w:t>
+      </w:r>
+      <w:r>
+        <w:rPr>
+          <w:rFonts w:ascii="Consolas" w:hAnsi="Consolas" w:cs="Consolas"/>
+          <w:color w:val="0000FF"/>
+          <w:sz w:val="19"/>
+          <w:szCs w:val="19"/>
+          <w:highlight w:val="white"/>
+        </w:rPr>
+        <w:t>new</w:t>
+      </w:r>
+      <w:r>
+        <w:rPr>
+          <w:rFonts w:ascii="Consolas" w:hAnsi="Consolas" w:cs="Consolas"/>
+          <w:color w:val="000000"/>
+          <w:sz w:val="19"/>
+          <w:szCs w:val="19"/>
+          <w:highlight w:val="white"/>
+        </w:rPr>
+        <w:t xml:space="preserve"> </w:t>
+      </w:r>
+      <w:proofErr w:type="spellStart"/>
+      <w:proofErr w:type="gramStart"/>
+      <w:r>
+        <w:rPr>
+          <w:rFonts w:ascii="Consolas" w:hAnsi="Consolas" w:cs="Consolas"/>
+          <w:color w:val="2B91AF"/>
+          <w:sz w:val="19"/>
+          <w:szCs w:val="19"/>
+          <w:highlight w:val="white"/>
+        </w:rPr>
+        <w:t>ApplicationUserRepository</w:t>
+      </w:r>
+      <w:proofErr w:type="spellEnd"/>
+      <w:r>
+        <w:rPr>
+          <w:rFonts w:ascii="Consolas" w:hAnsi="Consolas" w:cs="Consolas"/>
+          <w:color w:val="000000"/>
+          <w:sz w:val="19"/>
+          <w:szCs w:val="19"/>
+          <w:highlight w:val="white"/>
+        </w:rPr>
+        <w:t>(</w:t>
+      </w:r>
+      <w:proofErr w:type="gramEnd"/>
+      <w:r>
+        <w:rPr>
+          <w:rFonts w:ascii="Consolas" w:hAnsi="Consolas" w:cs="Consolas"/>
+          <w:color w:val="000000"/>
+          <w:sz w:val="19"/>
+          <w:szCs w:val="19"/>
+          <w:highlight w:val="white"/>
+        </w:rPr>
+        <w:t>_</w:t>
+      </w:r>
+      <w:proofErr w:type="spellStart"/>
+      <w:r>
+        <w:rPr>
+          <w:rFonts w:ascii="Consolas" w:hAnsi="Consolas" w:cs="Consolas"/>
+          <w:color w:val="000000"/>
+          <w:sz w:val="19"/>
+          <w:szCs w:val="19"/>
+          <w:highlight w:val="white"/>
+        </w:rPr>
+        <w:t>dbContext</w:t>
+      </w:r>
+      <w:proofErr w:type="spellEnd"/>
+      <w:r>
+        <w:rPr>
+          <w:rFonts w:ascii="Consolas" w:hAnsi="Consolas" w:cs="Consolas"/>
+          <w:color w:val="000000"/>
+          <w:sz w:val="19"/>
+          <w:szCs w:val="19"/>
+          <w:highlight w:val="white"/>
+        </w:rPr>
+        <w:t>)); }</w:t>
+      </w:r>
+    </w:p>
+    <w:p>
+      <w:pPr>
+        <w:pBdr>
+          <w:top w:val="single" w:sz="4" w:space="1" w:color="auto"/>
+          <w:left w:val="single" w:sz="4" w:space="1" w:color="auto"/>
+          <w:bottom w:val="single" w:sz="4" w:space="1" w:color="auto"/>
+          <w:right w:val="single" w:sz="4" w:space="1" w:color="auto"/>
+        </w:pBdr>
+        <w:autoSpaceDE w:val="0"/>
+        <w:autoSpaceDN w:val="0"/>
+        <w:adjustRightInd w:val="0"/>
+        <w:spacing w:after="0" w:line="240" w:lineRule="auto"/>
+        <w:rPr>
+          <w:rFonts w:ascii="Consolas" w:hAnsi="Consolas" w:cs="Consolas"/>
+          <w:color w:val="000000"/>
+          <w:sz w:val="19"/>
+          <w:szCs w:val="19"/>
+          <w:highlight w:val="white"/>
+        </w:rPr>
+      </w:pPr>
+      <w:r>
+        <w:rPr>
+          <w:rFonts w:ascii="Consolas" w:hAnsi="Consolas" w:cs="Consolas"/>
+          <w:color w:val="000000"/>
+          <w:sz w:val="19"/>
+          <w:szCs w:val="19"/>
+          <w:highlight w:val="white"/>
+        </w:rPr>
+        <w:t xml:space="preserve">    }</w:t>
+      </w:r>
+    </w:p>
+    <w:p>
+      <w:pPr>
+        <w:pBdr>
+          <w:top w:val="single" w:sz="4" w:space="1" w:color="auto"/>
+          <w:left w:val="single" w:sz="4" w:space="1" w:color="auto"/>
+          <w:bottom w:val="single" w:sz="4" w:space="1" w:color="auto"/>
+          <w:right w:val="single" w:sz="4" w:space="1" w:color="auto"/>
+        </w:pBdr>
+        <w:autoSpaceDE w:val="0"/>
+        <w:autoSpaceDN w:val="0"/>
+        <w:adjustRightInd w:val="0"/>
+        <w:spacing w:after="0" w:line="240" w:lineRule="auto"/>
+        <w:rPr>
+          <w:rFonts w:ascii="Consolas" w:hAnsi="Consolas" w:cs="Consolas"/>
+          <w:color w:val="000000"/>
+          <w:sz w:val="19"/>
+          <w:szCs w:val="19"/>
+          <w:highlight w:val="white"/>
+        </w:rPr>
+      </w:pPr>
+    </w:p>
+    <w:p>
+      <w:pPr>
+        <w:pBdr>
+          <w:top w:val="single" w:sz="4" w:space="1" w:color="auto"/>
+          <w:left w:val="single" w:sz="4" w:space="1" w:color="auto"/>
+          <w:bottom w:val="single" w:sz="4" w:space="1" w:color="auto"/>
+          <w:right w:val="single" w:sz="4" w:space="1" w:color="auto"/>
+        </w:pBdr>
+        <w:autoSpaceDE w:val="0"/>
+        <w:autoSpaceDN w:val="0"/>
+        <w:adjustRightInd w:val="0"/>
+        <w:spacing w:after="0" w:line="240" w:lineRule="auto"/>
+        <w:rPr>
+          <w:rFonts w:ascii="Consolas" w:hAnsi="Consolas" w:cs="Consolas"/>
+          <w:color w:val="000000"/>
+          <w:sz w:val="19"/>
+          <w:szCs w:val="19"/>
+          <w:highlight w:val="white"/>
+        </w:rPr>
+      </w:pPr>
+      <w:r>
+        <w:rPr>
+          <w:rFonts w:ascii="Consolas" w:hAnsi="Consolas" w:cs="Consolas"/>
+          <w:color w:val="000000"/>
+          <w:sz w:val="19"/>
+          <w:szCs w:val="19"/>
+          <w:highlight w:val="white"/>
+        </w:rPr>
+        <w:t xml:space="preserve">    </w:t>
+      </w:r>
+      <w:proofErr w:type="gramStart"/>
+      <w:r>
+        <w:rPr>
+          <w:rFonts w:ascii="Consolas" w:hAnsi="Consolas" w:cs="Consolas"/>
+          <w:color w:val="0000FF"/>
+          <w:sz w:val="19"/>
+          <w:szCs w:val="19"/>
+          <w:highlight w:val="white"/>
+        </w:rPr>
+        <w:t>public</w:t>
+      </w:r>
+      <w:proofErr w:type="gramEnd"/>
+      <w:r>
+        <w:rPr>
+          <w:rFonts w:ascii="Consolas" w:hAnsi="Consolas" w:cs="Consolas"/>
+          <w:color w:val="000000"/>
+          <w:sz w:val="19"/>
+          <w:szCs w:val="19"/>
+          <w:highlight w:val="white"/>
+        </w:rPr>
+        <w:t xml:space="preserve"> </w:t>
+      </w:r>
+      <w:r>
+        <w:rPr>
+          <w:rFonts w:ascii="Consolas" w:hAnsi="Consolas" w:cs="Consolas"/>
+          <w:color w:val="0000FF"/>
+          <w:sz w:val="19"/>
+          <w:szCs w:val="19"/>
+          <w:highlight w:val="white"/>
+        </w:rPr>
+        <w:t>void</w:t>
+      </w:r>
+      <w:r>
+        <w:rPr>
+          <w:rFonts w:ascii="Consolas" w:hAnsi="Consolas" w:cs="Consolas"/>
+          <w:color w:val="000000"/>
+          <w:sz w:val="19"/>
+          <w:szCs w:val="19"/>
+          <w:highlight w:val="white"/>
+        </w:rPr>
+        <w:t xml:space="preserve"> Commit()</w:t>
+      </w:r>
+    </w:p>
+    <w:p>
+      <w:pPr>
+        <w:pBdr>
+          <w:top w:val="single" w:sz="4" w:space="1" w:color="auto"/>
+          <w:left w:val="single" w:sz="4" w:space="1" w:color="auto"/>
+          <w:bottom w:val="single" w:sz="4" w:space="1" w:color="auto"/>
+          <w:right w:val="single" w:sz="4" w:space="1" w:color="auto"/>
+        </w:pBdr>
+        <w:autoSpaceDE w:val="0"/>
+        <w:autoSpaceDN w:val="0"/>
+        <w:adjustRightInd w:val="0"/>
+        <w:spacing w:after="0" w:line="240" w:lineRule="auto"/>
+        <w:rPr>
+          <w:rFonts w:ascii="Consolas" w:hAnsi="Consolas" w:cs="Consolas"/>
+          <w:color w:val="000000"/>
+          <w:sz w:val="19"/>
+          <w:szCs w:val="19"/>
+          <w:highlight w:val="white"/>
+        </w:rPr>
+      </w:pPr>
+      <w:r>
+        <w:rPr>
+          <w:rFonts w:ascii="Consolas" w:hAnsi="Consolas" w:cs="Consolas"/>
+          <w:color w:val="000000"/>
+          <w:sz w:val="19"/>
+          <w:szCs w:val="19"/>
+          <w:highlight w:val="white"/>
+        </w:rPr>
+        <w:t xml:space="preserve">    {</w:t>
+      </w:r>
+    </w:p>
+    <w:p>
+      <w:pPr>
+        <w:pBdr>
+          <w:top w:val="single" w:sz="4" w:space="1" w:color="auto"/>
+          <w:left w:val="single" w:sz="4" w:space="1" w:color="auto"/>
+          <w:bottom w:val="single" w:sz="4" w:space="1" w:color="auto"/>
+          <w:right w:val="single" w:sz="4" w:space="1" w:color="auto"/>
+        </w:pBdr>
+        <w:autoSpaceDE w:val="0"/>
+        <w:autoSpaceDN w:val="0"/>
+        <w:adjustRightInd w:val="0"/>
+        <w:spacing w:after="0" w:line="240" w:lineRule="auto"/>
+        <w:rPr>
+          <w:rFonts w:ascii="Consolas" w:hAnsi="Consolas" w:cs="Consolas"/>
+          <w:color w:val="000000"/>
+          <w:sz w:val="19"/>
+          <w:szCs w:val="19"/>
+          <w:highlight w:val="white"/>
+        </w:rPr>
+      </w:pPr>
+      <w:r>
+        <w:rPr>
+          <w:rFonts w:ascii="Consolas" w:hAnsi="Consolas" w:cs="Consolas"/>
+          <w:color w:val="000000"/>
+          <w:sz w:val="19"/>
+          <w:szCs w:val="19"/>
+          <w:highlight w:val="white"/>
+        </w:rPr>
+        <w:t xml:space="preserve">        _</w:t>
+      </w:r>
+      <w:proofErr w:type="spellStart"/>
+      <w:proofErr w:type="gramStart"/>
+      <w:r>
+        <w:rPr>
+          <w:rFonts w:ascii="Consolas" w:hAnsi="Consolas" w:cs="Consolas"/>
+          <w:color w:val="000000"/>
+          <w:sz w:val="19"/>
+          <w:szCs w:val="19"/>
+          <w:highlight w:val="white"/>
+        </w:rPr>
+        <w:t>dbContext.SaveChanges</w:t>
+      </w:r>
+      <w:proofErr w:type="spellEnd"/>
+      <w:r>
+        <w:rPr>
+          <w:rFonts w:ascii="Consolas" w:hAnsi="Consolas" w:cs="Consolas"/>
+          <w:color w:val="000000"/>
+          <w:sz w:val="19"/>
+          <w:szCs w:val="19"/>
+          <w:highlight w:val="white"/>
+        </w:rPr>
+        <w:t>(</w:t>
+      </w:r>
+      <w:proofErr w:type="gramEnd"/>
+      <w:r>
+        <w:rPr>
+          <w:rFonts w:ascii="Consolas" w:hAnsi="Consolas" w:cs="Consolas"/>
+          <w:color w:val="000000"/>
+          <w:sz w:val="19"/>
+          <w:szCs w:val="19"/>
+          <w:highlight w:val="white"/>
+        </w:rPr>
+        <w:t>);</w:t>
+      </w:r>
+    </w:p>
+    <w:p>
+      <w:pPr>
+        <w:pBdr>
+          <w:top w:val="single" w:sz="4" w:space="1" w:color="auto"/>
+          <w:left w:val="single" w:sz="4" w:space="1" w:color="auto"/>
+          <w:bottom w:val="single" w:sz="4" w:space="1" w:color="auto"/>
+          <w:right w:val="single" w:sz="4" w:space="1" w:color="auto"/>
+        </w:pBdr>
+        <w:autoSpaceDE w:val="0"/>
+        <w:autoSpaceDN w:val="0"/>
+        <w:adjustRightInd w:val="0"/>
+        <w:spacing w:after="0" w:line="240" w:lineRule="auto"/>
+        <w:rPr>
+          <w:rFonts w:ascii="Consolas" w:hAnsi="Consolas" w:cs="Consolas"/>
+          <w:color w:val="000000"/>
+          <w:sz w:val="19"/>
+          <w:szCs w:val="19"/>
+          <w:highlight w:val="white"/>
+        </w:rPr>
+      </w:pPr>
+      <w:r>
+        <w:rPr>
+          <w:rFonts w:ascii="Consolas" w:hAnsi="Consolas" w:cs="Consolas"/>
+          <w:color w:val="000000"/>
+          <w:sz w:val="19"/>
+          <w:szCs w:val="19"/>
+          <w:highlight w:val="white"/>
+        </w:rPr>
+        <w:t xml:space="preserve">    }</w:t>
+      </w:r>
+    </w:p>
+    <w:p>
+      <w:pPr>
+        <w:pBdr>
+          <w:top w:val="single" w:sz="4" w:space="1" w:color="auto"/>
+          <w:left w:val="single" w:sz="4" w:space="1" w:color="auto"/>
+          <w:bottom w:val="single" w:sz="4" w:space="1" w:color="auto"/>
+          <w:right w:val="single" w:sz="4" w:space="1" w:color="auto"/>
+        </w:pBdr>
+        <w:autoSpaceDE w:val="0"/>
+        <w:autoSpaceDN w:val="0"/>
+        <w:adjustRightInd w:val="0"/>
+        <w:spacing w:after="0" w:line="240" w:lineRule="auto"/>
+        <w:rPr>
+          <w:rFonts w:ascii="Consolas" w:hAnsi="Consolas" w:cs="Consolas"/>
+          <w:color w:val="000000"/>
+          <w:sz w:val="19"/>
+          <w:szCs w:val="19"/>
+          <w:highlight w:val="white"/>
+        </w:rPr>
+      </w:pPr>
+    </w:p>
+    <w:p>
+      <w:pPr>
+        <w:pBdr>
+          <w:top w:val="single" w:sz="4" w:space="1" w:color="auto"/>
+          <w:left w:val="single" w:sz="4" w:space="1" w:color="auto"/>
+          <w:bottom w:val="single" w:sz="4" w:space="1" w:color="auto"/>
+          <w:right w:val="single" w:sz="4" w:space="1" w:color="auto"/>
+        </w:pBdr>
+        <w:autoSpaceDE w:val="0"/>
+        <w:autoSpaceDN w:val="0"/>
+        <w:adjustRightInd w:val="0"/>
+        <w:spacing w:after="0" w:line="240" w:lineRule="auto"/>
+        <w:rPr>
+          <w:rFonts w:ascii="Consolas" w:hAnsi="Consolas" w:cs="Consolas"/>
+          <w:color w:val="000000"/>
+          <w:sz w:val="19"/>
+          <w:szCs w:val="19"/>
+          <w:highlight w:val="white"/>
+        </w:rPr>
+      </w:pPr>
+      <w:r>
+        <w:rPr>
+          <w:rFonts w:ascii="Consolas" w:hAnsi="Consolas" w:cs="Consolas"/>
+          <w:color w:val="000000"/>
+          <w:sz w:val="19"/>
+          <w:szCs w:val="19"/>
+          <w:highlight w:val="white"/>
+        </w:rPr>
+        <w:t xml:space="preserve">    </w:t>
+      </w:r>
+      <w:proofErr w:type="gramStart"/>
+      <w:r>
+        <w:rPr>
+          <w:rFonts w:ascii="Consolas" w:hAnsi="Consolas" w:cs="Consolas"/>
+          <w:color w:val="0000FF"/>
+          <w:sz w:val="19"/>
+          <w:szCs w:val="19"/>
+          <w:highlight w:val="white"/>
+        </w:rPr>
+        <w:t>public</w:t>
+      </w:r>
+      <w:proofErr w:type="gramEnd"/>
+      <w:r>
+        <w:rPr>
+          <w:rFonts w:ascii="Consolas" w:hAnsi="Consolas" w:cs="Consolas"/>
+          <w:color w:val="000000"/>
+          <w:sz w:val="19"/>
+          <w:szCs w:val="19"/>
+          <w:highlight w:val="white"/>
+        </w:rPr>
+        <w:t xml:space="preserve"> </w:t>
+      </w:r>
+      <w:r>
+        <w:rPr>
+          <w:rFonts w:ascii="Consolas" w:hAnsi="Consolas" w:cs="Consolas"/>
+          <w:color w:val="2B91AF"/>
+          <w:sz w:val="19"/>
+          <w:szCs w:val="19"/>
+          <w:highlight w:val="white"/>
+        </w:rPr>
+        <w:t>Task</w:t>
+      </w:r>
+      <w:r>
+        <w:rPr>
+          <w:rFonts w:ascii="Consolas" w:hAnsi="Consolas" w:cs="Consolas"/>
+          <w:color w:val="000000"/>
+          <w:sz w:val="19"/>
+          <w:szCs w:val="19"/>
+          <w:highlight w:val="white"/>
+        </w:rPr>
+        <w:t xml:space="preserve"> </w:t>
+      </w:r>
+      <w:proofErr w:type="spellStart"/>
+      <w:r>
+        <w:rPr>
+          <w:rFonts w:ascii="Consolas" w:hAnsi="Consolas" w:cs="Consolas"/>
+          <w:color w:val="000000"/>
+          <w:sz w:val="19"/>
+          <w:szCs w:val="19"/>
+          <w:highlight w:val="white"/>
+        </w:rPr>
+        <w:t>CommitAsync</w:t>
+      </w:r>
+      <w:proofErr w:type="spellEnd"/>
+      <w:r>
+        <w:rPr>
+          <w:rFonts w:ascii="Consolas" w:hAnsi="Consolas" w:cs="Consolas"/>
+          <w:color w:val="000000"/>
+          <w:sz w:val="19"/>
+          <w:szCs w:val="19"/>
+          <w:highlight w:val="white"/>
+        </w:rPr>
+        <w:t>()</w:t>
+      </w:r>
+    </w:p>
+    <w:p>
+      <w:pPr>
+        <w:pBdr>
+          <w:top w:val="single" w:sz="4" w:space="1" w:color="auto"/>
+          <w:left w:val="single" w:sz="4" w:space="1" w:color="auto"/>
+          <w:bottom w:val="single" w:sz="4" w:space="1" w:color="auto"/>
+          <w:right w:val="single" w:sz="4" w:space="1" w:color="auto"/>
+        </w:pBdr>
+        <w:autoSpaceDE w:val="0"/>
+        <w:autoSpaceDN w:val="0"/>
+        <w:adjustRightInd w:val="0"/>
+        <w:spacing w:after="0" w:line="240" w:lineRule="auto"/>
+        <w:rPr>
+          <w:rFonts w:ascii="Consolas" w:hAnsi="Consolas" w:cs="Consolas"/>
+          <w:color w:val="000000"/>
+          <w:sz w:val="19"/>
+          <w:szCs w:val="19"/>
+          <w:highlight w:val="white"/>
+        </w:rPr>
+      </w:pPr>
+      <w:r>
+        <w:rPr>
+          <w:rFonts w:ascii="Consolas" w:hAnsi="Consolas" w:cs="Consolas"/>
+          <w:color w:val="000000"/>
+          <w:sz w:val="19"/>
+          <w:szCs w:val="19"/>
+          <w:highlight w:val="white"/>
+        </w:rPr>
+        <w:t xml:space="preserve">    {</w:t>
+      </w:r>
+    </w:p>
+    <w:p>
+      <w:pPr>
+        <w:pBdr>
+          <w:top w:val="single" w:sz="4" w:space="1" w:color="auto"/>
+          <w:left w:val="single" w:sz="4" w:space="1" w:color="auto"/>
+          <w:bottom w:val="single" w:sz="4" w:space="1" w:color="auto"/>
+          <w:right w:val="single" w:sz="4" w:space="1" w:color="auto"/>
+        </w:pBdr>
+        <w:autoSpaceDE w:val="0"/>
+        <w:autoSpaceDN w:val="0"/>
+        <w:adjustRightInd w:val="0"/>
+        <w:spacing w:after="0" w:line="240" w:lineRule="auto"/>
+        <w:rPr>
+          <w:rFonts w:ascii="Consolas" w:hAnsi="Consolas" w:cs="Consolas"/>
+          <w:color w:val="000000"/>
+          <w:sz w:val="19"/>
+          <w:szCs w:val="19"/>
+          <w:highlight w:val="white"/>
+        </w:rPr>
+      </w:pPr>
+      <w:r>
+        <w:rPr>
+          <w:rFonts w:ascii="Consolas" w:hAnsi="Consolas" w:cs="Consolas"/>
+          <w:color w:val="000000"/>
+          <w:sz w:val="19"/>
+          <w:szCs w:val="19"/>
+          <w:highlight w:val="white"/>
+        </w:rPr>
+        <w:t xml:space="preserve">        </w:t>
+      </w:r>
+      <w:proofErr w:type="gramStart"/>
+      <w:r>
+        <w:rPr>
+          <w:rFonts w:ascii="Consolas" w:hAnsi="Consolas" w:cs="Consolas"/>
+          <w:color w:val="0000FF"/>
+          <w:sz w:val="19"/>
+          <w:szCs w:val="19"/>
+          <w:highlight w:val="white"/>
+        </w:rPr>
+        <w:t>return</w:t>
+      </w:r>
+      <w:proofErr w:type="gramEnd"/>
+      <w:r>
+        <w:rPr>
+          <w:rFonts w:ascii="Consolas" w:hAnsi="Consolas" w:cs="Consolas"/>
+          <w:color w:val="000000"/>
+          <w:sz w:val="19"/>
+          <w:szCs w:val="19"/>
+          <w:highlight w:val="white"/>
+        </w:rPr>
+        <w:t xml:space="preserve"> _</w:t>
+      </w:r>
+      <w:proofErr w:type="spellStart"/>
+      <w:r>
+        <w:rPr>
+          <w:rFonts w:ascii="Consolas" w:hAnsi="Consolas" w:cs="Consolas"/>
+          <w:color w:val="000000"/>
+          <w:sz w:val="19"/>
+          <w:szCs w:val="19"/>
+          <w:highlight w:val="white"/>
+        </w:rPr>
+        <w:t>dbContext.SaveChangesAsync</w:t>
+      </w:r>
+      <w:proofErr w:type="spellEnd"/>
+      <w:r>
+        <w:rPr>
+          <w:rFonts w:ascii="Consolas" w:hAnsi="Consolas" w:cs="Consolas"/>
+          <w:color w:val="000000"/>
+          <w:sz w:val="19"/>
+          <w:szCs w:val="19"/>
+          <w:highlight w:val="white"/>
+        </w:rPr>
+        <w:t>();</w:t>
+      </w:r>
+    </w:p>
+    <w:p>
+      <w:pPr>
+        <w:pBdr>
+          <w:top w:val="single" w:sz="4" w:space="1" w:color="auto"/>
+          <w:left w:val="single" w:sz="4" w:space="1" w:color="auto"/>
+          <w:bottom w:val="single" w:sz="4" w:space="1" w:color="auto"/>
+          <w:right w:val="single" w:sz="4" w:space="1" w:color="auto"/>
+        </w:pBdr>
+        <w:autoSpaceDE w:val="0"/>
+        <w:autoSpaceDN w:val="0"/>
+        <w:adjustRightInd w:val="0"/>
+        <w:spacing w:after="0" w:line="240" w:lineRule="auto"/>
+        <w:rPr>
+          <w:rFonts w:ascii="Consolas" w:hAnsi="Consolas" w:cs="Consolas"/>
+          <w:color w:val="000000"/>
+          <w:sz w:val="19"/>
+          <w:szCs w:val="19"/>
+          <w:highlight w:val="white"/>
+        </w:rPr>
+      </w:pPr>
+      <w:r>
+        <w:rPr>
+          <w:rFonts w:ascii="Consolas" w:hAnsi="Consolas" w:cs="Consolas"/>
+          <w:color w:val="000000"/>
+          <w:sz w:val="19"/>
+          <w:szCs w:val="19"/>
+          <w:highlight w:val="white"/>
+        </w:rPr>
+        <w:t xml:space="preserve">    }</w:t>
+      </w:r>
+    </w:p>
+    <w:p>
+      <w:pPr>
+        <w:pBdr>
+          <w:top w:val="single" w:sz="4" w:space="1" w:color="auto"/>
+          <w:left w:val="single" w:sz="4" w:space="1" w:color="auto"/>
+          <w:bottom w:val="single" w:sz="4" w:space="1" w:color="auto"/>
+          <w:right w:val="single" w:sz="4" w:space="1" w:color="auto"/>
+        </w:pBdr>
+        <w:autoSpaceDE w:val="0"/>
+        <w:autoSpaceDN w:val="0"/>
+        <w:adjustRightInd w:val="0"/>
+        <w:spacing w:after="0" w:line="240" w:lineRule="auto"/>
+        <w:rPr>
+          <w:rFonts w:ascii="Consolas" w:hAnsi="Consolas" w:cs="Consolas"/>
+          <w:color w:val="000000"/>
+          <w:sz w:val="19"/>
+          <w:szCs w:val="19"/>
+          <w:highlight w:val="white"/>
+        </w:rPr>
+      </w:pPr>
+    </w:p>
+    <w:p>
+      <w:pPr>
+        <w:pBdr>
+          <w:top w:val="single" w:sz="4" w:space="1" w:color="auto"/>
+          <w:left w:val="single" w:sz="4" w:space="1" w:color="auto"/>
+          <w:bottom w:val="single" w:sz="4" w:space="1" w:color="auto"/>
+          <w:right w:val="single" w:sz="4" w:space="1" w:color="auto"/>
+        </w:pBdr>
+        <w:autoSpaceDE w:val="0"/>
+        <w:autoSpaceDN w:val="0"/>
+        <w:adjustRightInd w:val="0"/>
+        <w:spacing w:after="0" w:line="240" w:lineRule="auto"/>
+        <w:rPr>
+          <w:rFonts w:ascii="Consolas" w:hAnsi="Consolas" w:cs="Consolas"/>
+          <w:color w:val="000000"/>
+          <w:sz w:val="19"/>
+          <w:szCs w:val="19"/>
+          <w:highlight w:val="white"/>
+        </w:rPr>
+      </w:pPr>
+      <w:r>
+        <w:rPr>
+          <w:rFonts w:ascii="Consolas" w:hAnsi="Consolas" w:cs="Consolas"/>
+          <w:color w:val="0000FF"/>
+          <w:sz w:val="19"/>
+          <w:szCs w:val="19"/>
+          <w:highlight w:val="white"/>
+        </w:rPr>
+        <w:t xml:space="preserve">    #region</w:t>
+      </w:r>
+      <w:r>
+        <w:rPr>
+          <w:rFonts w:ascii="Consolas" w:hAnsi="Consolas" w:cs="Consolas"/>
+          <w:color w:val="000000"/>
+          <w:sz w:val="19"/>
+          <w:szCs w:val="19"/>
+          <w:highlight w:val="white"/>
+        </w:rPr>
+        <w:t xml:space="preserve"> Dispose pattern</w:t>
+      </w:r>
+    </w:p>
+    <w:p>
+      <w:pPr>
+        <w:pBdr>
+          <w:top w:val="single" w:sz="4" w:space="1" w:color="auto"/>
+          <w:left w:val="single" w:sz="4" w:space="1" w:color="auto"/>
+          <w:bottom w:val="single" w:sz="4" w:space="1" w:color="auto"/>
+          <w:right w:val="single" w:sz="4" w:space="1" w:color="auto"/>
+        </w:pBdr>
+        <w:autoSpaceDE w:val="0"/>
+        <w:autoSpaceDN w:val="0"/>
+        <w:adjustRightInd w:val="0"/>
+        <w:spacing w:after="0" w:line="240" w:lineRule="auto"/>
+        <w:rPr>
+          <w:rFonts w:ascii="Consolas" w:hAnsi="Consolas" w:cs="Consolas"/>
+          <w:color w:val="000000"/>
+          <w:sz w:val="19"/>
+          <w:szCs w:val="19"/>
+          <w:highlight w:val="white"/>
+        </w:rPr>
+      </w:pPr>
+      <w:r>
+        <w:rPr>
+          <w:rFonts w:ascii="Consolas" w:hAnsi="Consolas" w:cs="Consolas"/>
+          <w:color w:val="000000"/>
+          <w:sz w:val="19"/>
+          <w:szCs w:val="19"/>
+          <w:highlight w:val="white"/>
+        </w:rPr>
+        <w:t xml:space="preserve">    </w:t>
+      </w:r>
+      <w:proofErr w:type="gramStart"/>
+      <w:r>
+        <w:rPr>
+          <w:rFonts w:ascii="Consolas" w:hAnsi="Consolas" w:cs="Consolas"/>
+          <w:color w:val="0000FF"/>
+          <w:sz w:val="19"/>
+          <w:szCs w:val="19"/>
+          <w:highlight w:val="white"/>
+        </w:rPr>
+        <w:t>private</w:t>
+      </w:r>
+      <w:proofErr w:type="gramEnd"/>
+      <w:r>
+        <w:rPr>
+          <w:rFonts w:ascii="Consolas" w:hAnsi="Consolas" w:cs="Consolas"/>
+          <w:color w:val="000000"/>
+          <w:sz w:val="19"/>
+          <w:szCs w:val="19"/>
+          <w:highlight w:val="white"/>
+        </w:rPr>
+        <w:t xml:space="preserve"> </w:t>
+      </w:r>
+      <w:r>
+        <w:rPr>
+          <w:rFonts w:ascii="Consolas" w:hAnsi="Consolas" w:cs="Consolas"/>
+          <w:color w:val="0000FF"/>
+          <w:sz w:val="19"/>
+          <w:szCs w:val="19"/>
+          <w:highlight w:val="white"/>
+        </w:rPr>
+        <w:t>bool</w:t>
+      </w:r>
+      <w:r>
+        <w:rPr>
+          <w:rFonts w:ascii="Consolas" w:hAnsi="Consolas" w:cs="Consolas"/>
+          <w:color w:val="000000"/>
+          <w:sz w:val="19"/>
+          <w:szCs w:val="19"/>
+          <w:highlight w:val="white"/>
+        </w:rPr>
+        <w:t xml:space="preserve"> _disposed;</w:t>
+      </w:r>
+    </w:p>
+    <w:p>
+      <w:pPr>
+        <w:pBdr>
+          <w:top w:val="single" w:sz="4" w:space="1" w:color="auto"/>
+          <w:left w:val="single" w:sz="4" w:space="1" w:color="auto"/>
+          <w:bottom w:val="single" w:sz="4" w:space="1" w:color="auto"/>
+          <w:right w:val="single" w:sz="4" w:space="1" w:color="auto"/>
+        </w:pBdr>
+        <w:autoSpaceDE w:val="0"/>
+        <w:autoSpaceDN w:val="0"/>
+        <w:adjustRightInd w:val="0"/>
+        <w:spacing w:after="0" w:line="240" w:lineRule="auto"/>
+        <w:rPr>
+          <w:rFonts w:ascii="Consolas" w:hAnsi="Consolas" w:cs="Consolas"/>
+          <w:color w:val="000000"/>
+          <w:sz w:val="19"/>
+          <w:szCs w:val="19"/>
+          <w:highlight w:val="white"/>
+        </w:rPr>
+      </w:pPr>
+      <w:r>
+        <w:rPr>
+          <w:rFonts w:ascii="Consolas" w:hAnsi="Consolas" w:cs="Consolas"/>
+          <w:color w:val="000000"/>
+          <w:sz w:val="19"/>
+          <w:szCs w:val="19"/>
+          <w:highlight w:val="white"/>
+        </w:rPr>
+        <w:t xml:space="preserve">    </w:t>
+      </w:r>
+      <w:proofErr w:type="gramStart"/>
+      <w:r>
+        <w:rPr>
+          <w:rFonts w:ascii="Consolas" w:hAnsi="Consolas" w:cs="Consolas"/>
+          <w:color w:val="0000FF"/>
+          <w:sz w:val="19"/>
+          <w:szCs w:val="19"/>
+          <w:highlight w:val="white"/>
+        </w:rPr>
+        <w:t>protected</w:t>
+      </w:r>
+      <w:proofErr w:type="gramEnd"/>
+      <w:r>
+        <w:rPr>
+          <w:rFonts w:ascii="Consolas" w:hAnsi="Consolas" w:cs="Consolas"/>
+          <w:color w:val="000000"/>
+          <w:sz w:val="19"/>
+          <w:szCs w:val="19"/>
+          <w:highlight w:val="white"/>
+        </w:rPr>
+        <w:t xml:space="preserve"> </w:t>
+      </w:r>
+      <w:r>
+        <w:rPr>
+          <w:rFonts w:ascii="Consolas" w:hAnsi="Consolas" w:cs="Consolas"/>
+          <w:color w:val="0000FF"/>
+          <w:sz w:val="19"/>
+          <w:szCs w:val="19"/>
+          <w:highlight w:val="white"/>
+        </w:rPr>
+        <w:t>virtual</w:t>
+      </w:r>
+      <w:r>
+        <w:rPr>
+          <w:rFonts w:ascii="Consolas" w:hAnsi="Consolas" w:cs="Consolas"/>
+          <w:color w:val="000000"/>
+          <w:sz w:val="19"/>
+          <w:szCs w:val="19"/>
+          <w:highlight w:val="white"/>
+        </w:rPr>
+        <w:t xml:space="preserve"> </w:t>
+      </w:r>
+      <w:r>
+        <w:rPr>
+          <w:rFonts w:ascii="Consolas" w:hAnsi="Consolas" w:cs="Consolas"/>
+          <w:color w:val="0000FF"/>
+          <w:sz w:val="19"/>
+          <w:szCs w:val="19"/>
+          <w:highlight w:val="white"/>
+        </w:rPr>
+        <w:t>void</w:t>
+      </w:r>
+      <w:r>
+        <w:rPr>
+          <w:rFonts w:ascii="Consolas" w:hAnsi="Consolas" w:cs="Consolas"/>
+          <w:color w:val="000000"/>
+          <w:sz w:val="19"/>
+          <w:szCs w:val="19"/>
+          <w:highlight w:val="white"/>
+        </w:rPr>
+        <w:t xml:space="preserve"> Dispose(</w:t>
+      </w:r>
+      <w:r>
+        <w:rPr>
+          <w:rFonts w:ascii="Consolas" w:hAnsi="Consolas" w:cs="Consolas"/>
+          <w:color w:val="0000FF"/>
+          <w:sz w:val="19"/>
+          <w:szCs w:val="19"/>
+          <w:highlight w:val="white"/>
+        </w:rPr>
+        <w:t>bool</w:t>
+      </w:r>
+      <w:r>
+        <w:rPr>
+          <w:rFonts w:ascii="Consolas" w:hAnsi="Consolas" w:cs="Consolas"/>
+          <w:color w:val="000000"/>
+          <w:sz w:val="19"/>
+          <w:szCs w:val="19"/>
+          <w:highlight w:val="white"/>
+        </w:rPr>
+        <w:t xml:space="preserve"> disposing)</w:t>
+      </w:r>
+    </w:p>
+    <w:p>
+      <w:pPr>
+        <w:pBdr>
+          <w:top w:val="single" w:sz="4" w:space="1" w:color="auto"/>
+          <w:left w:val="single" w:sz="4" w:space="1" w:color="auto"/>
+          <w:bottom w:val="single" w:sz="4" w:space="1" w:color="auto"/>
+          <w:right w:val="single" w:sz="4" w:space="1" w:color="auto"/>
+        </w:pBdr>
+        <w:autoSpaceDE w:val="0"/>
+        <w:autoSpaceDN w:val="0"/>
+        <w:adjustRightInd w:val="0"/>
+        <w:spacing w:after="0" w:line="240" w:lineRule="auto"/>
+        <w:rPr>
+          <w:rFonts w:ascii="Consolas" w:hAnsi="Consolas" w:cs="Consolas"/>
+          <w:color w:val="000000"/>
+          <w:sz w:val="19"/>
+          <w:szCs w:val="19"/>
+          <w:highlight w:val="white"/>
+        </w:rPr>
+      </w:pPr>
+      <w:r>
+        <w:rPr>
+          <w:rFonts w:ascii="Consolas" w:hAnsi="Consolas" w:cs="Consolas"/>
+          <w:color w:val="000000"/>
+          <w:sz w:val="19"/>
+          <w:szCs w:val="19"/>
+          <w:highlight w:val="white"/>
+        </w:rPr>
+        <w:t xml:space="preserve">    {</w:t>
+      </w:r>
+    </w:p>
+    <w:p>
+      <w:pPr>
+        <w:pBdr>
+          <w:top w:val="single" w:sz="4" w:space="1" w:color="auto"/>
+          <w:left w:val="single" w:sz="4" w:space="1" w:color="auto"/>
+          <w:bottom w:val="single" w:sz="4" w:space="1" w:color="auto"/>
+          <w:right w:val="single" w:sz="4" w:space="1" w:color="auto"/>
+        </w:pBdr>
+        <w:autoSpaceDE w:val="0"/>
+        <w:autoSpaceDN w:val="0"/>
+        <w:adjustRightInd w:val="0"/>
+        <w:spacing w:after="0" w:line="240" w:lineRule="auto"/>
+        <w:rPr>
+          <w:rFonts w:ascii="Consolas" w:hAnsi="Consolas" w:cs="Consolas"/>
+          <w:color w:val="000000"/>
+          <w:sz w:val="19"/>
+          <w:szCs w:val="19"/>
+          <w:highlight w:val="white"/>
+        </w:rPr>
+      </w:pPr>
+      <w:r>
+        <w:rPr>
+          <w:rFonts w:ascii="Consolas" w:hAnsi="Consolas" w:cs="Consolas"/>
+          <w:color w:val="000000"/>
+          <w:sz w:val="19"/>
+          <w:szCs w:val="19"/>
+          <w:highlight w:val="white"/>
+        </w:rPr>
+        <w:t xml:space="preserve">        </w:t>
+      </w:r>
+      <w:proofErr w:type="gramStart"/>
+      <w:r>
+        <w:rPr>
+          <w:rFonts w:ascii="Consolas" w:hAnsi="Consolas" w:cs="Consolas"/>
+          <w:color w:val="0000FF"/>
+          <w:sz w:val="19"/>
+          <w:szCs w:val="19"/>
+          <w:highlight w:val="white"/>
+        </w:rPr>
+        <w:t>if</w:t>
+      </w:r>
+      <w:proofErr w:type="gramEnd"/>
+      <w:r>
+        <w:rPr>
+          <w:rFonts w:ascii="Consolas" w:hAnsi="Consolas" w:cs="Consolas"/>
+          <w:color w:val="000000"/>
+          <w:sz w:val="19"/>
+          <w:szCs w:val="19"/>
+          <w:highlight w:val="white"/>
+        </w:rPr>
+        <w:t xml:space="preserve"> (!_disposed)</w:t>
+      </w:r>
+    </w:p>
+    <w:p>
+      <w:pPr>
+        <w:pBdr>
+          <w:top w:val="single" w:sz="4" w:space="1" w:color="auto"/>
+          <w:left w:val="single" w:sz="4" w:space="1" w:color="auto"/>
+          <w:bottom w:val="single" w:sz="4" w:space="1" w:color="auto"/>
+          <w:right w:val="single" w:sz="4" w:space="1" w:color="auto"/>
+        </w:pBdr>
+        <w:autoSpaceDE w:val="0"/>
+        <w:autoSpaceDN w:val="0"/>
+        <w:adjustRightInd w:val="0"/>
+        <w:spacing w:after="0" w:line="240" w:lineRule="auto"/>
+        <w:rPr>
+          <w:rFonts w:ascii="Consolas" w:hAnsi="Consolas" w:cs="Consolas"/>
+          <w:color w:val="000000"/>
+          <w:sz w:val="19"/>
+          <w:szCs w:val="19"/>
+          <w:highlight w:val="white"/>
+        </w:rPr>
+      </w:pPr>
+      <w:r>
+        <w:rPr>
+          <w:rFonts w:ascii="Consolas" w:hAnsi="Consolas" w:cs="Consolas"/>
+          <w:color w:val="000000"/>
+          <w:sz w:val="19"/>
+          <w:szCs w:val="19"/>
+          <w:highlight w:val="white"/>
+        </w:rPr>
+        <w:t xml:space="preserve">        {</w:t>
+      </w:r>
+    </w:p>
+    <w:p>
+      <w:pPr>
+        <w:pBdr>
+          <w:top w:val="single" w:sz="4" w:space="1" w:color="auto"/>
+          <w:left w:val="single" w:sz="4" w:space="1" w:color="auto"/>
+          <w:bottom w:val="single" w:sz="4" w:space="1" w:color="auto"/>
+          <w:right w:val="single" w:sz="4" w:space="1" w:color="auto"/>
+        </w:pBdr>
+        <w:autoSpaceDE w:val="0"/>
+        <w:autoSpaceDN w:val="0"/>
+        <w:adjustRightInd w:val="0"/>
+        <w:spacing w:after="0" w:line="240" w:lineRule="auto"/>
+        <w:rPr>
+          <w:rFonts w:ascii="Consolas" w:hAnsi="Consolas" w:cs="Consolas"/>
+          <w:color w:val="000000"/>
+          <w:sz w:val="19"/>
+          <w:szCs w:val="19"/>
+          <w:highlight w:val="white"/>
+        </w:rPr>
+      </w:pPr>
+      <w:r>
+        <w:rPr>
+          <w:rFonts w:ascii="Consolas" w:hAnsi="Consolas" w:cs="Consolas"/>
+          <w:color w:val="000000"/>
+          <w:sz w:val="19"/>
+          <w:szCs w:val="19"/>
+          <w:highlight w:val="white"/>
+        </w:rPr>
+        <w:t xml:space="preserve">            </w:t>
+      </w:r>
+      <w:proofErr w:type="gramStart"/>
+      <w:r>
+        <w:rPr>
+          <w:rFonts w:ascii="Consolas" w:hAnsi="Consolas" w:cs="Consolas"/>
+          <w:color w:val="0000FF"/>
+          <w:sz w:val="19"/>
+          <w:szCs w:val="19"/>
+          <w:highlight w:val="white"/>
+        </w:rPr>
+        <w:t>if</w:t>
+      </w:r>
+      <w:proofErr w:type="gramEnd"/>
+      <w:r>
+        <w:rPr>
+          <w:rFonts w:ascii="Consolas" w:hAnsi="Consolas" w:cs="Consolas"/>
+          <w:color w:val="000000"/>
+          <w:sz w:val="19"/>
+          <w:szCs w:val="19"/>
+          <w:highlight w:val="white"/>
+        </w:rPr>
+        <w:t xml:space="preserve"> (disposing)</w:t>
+      </w:r>
+    </w:p>
+    <w:p>
+      <w:pPr>
+        <w:pBdr>
+          <w:top w:val="single" w:sz="4" w:space="1" w:color="auto"/>
+          <w:left w:val="single" w:sz="4" w:space="1" w:color="auto"/>
+          <w:bottom w:val="single" w:sz="4" w:space="1" w:color="auto"/>
+          <w:right w:val="single" w:sz="4" w:space="1" w:color="auto"/>
+        </w:pBdr>
+        <w:autoSpaceDE w:val="0"/>
+        <w:autoSpaceDN w:val="0"/>
+        <w:adjustRightInd w:val="0"/>
+        <w:spacing w:after="0" w:line="240" w:lineRule="auto"/>
+        <w:rPr>
+          <w:rFonts w:ascii="Consolas" w:hAnsi="Consolas" w:cs="Consolas"/>
+          <w:color w:val="000000"/>
+          <w:sz w:val="19"/>
+          <w:szCs w:val="19"/>
+          <w:highlight w:val="white"/>
+        </w:rPr>
+      </w:pPr>
+      <w:r>
+        <w:rPr>
+          <w:rFonts w:ascii="Consolas" w:hAnsi="Consolas" w:cs="Consolas"/>
+          <w:color w:val="000000"/>
+          <w:sz w:val="19"/>
+          <w:szCs w:val="19"/>
+          <w:highlight w:val="white"/>
+        </w:rPr>
+        <w:t xml:space="preserve">            {</w:t>
+      </w:r>
+    </w:p>
+    <w:p>
+      <w:pPr>
+        <w:pBdr>
+          <w:top w:val="single" w:sz="4" w:space="1" w:color="auto"/>
+          <w:left w:val="single" w:sz="4" w:space="1" w:color="auto"/>
+          <w:bottom w:val="single" w:sz="4" w:space="1" w:color="auto"/>
+          <w:right w:val="single" w:sz="4" w:space="1" w:color="auto"/>
+        </w:pBdr>
+        <w:autoSpaceDE w:val="0"/>
+        <w:autoSpaceDN w:val="0"/>
+        <w:adjustRightInd w:val="0"/>
+        <w:spacing w:after="0" w:line="240" w:lineRule="auto"/>
+        <w:rPr>
+          <w:rFonts w:ascii="Consolas" w:hAnsi="Consolas" w:cs="Consolas"/>
+          <w:color w:val="000000"/>
+          <w:sz w:val="19"/>
+          <w:szCs w:val="19"/>
+          <w:highlight w:val="white"/>
+        </w:rPr>
+      </w:pPr>
+      <w:r>
+        <w:rPr>
+          <w:rFonts w:ascii="Consolas" w:hAnsi="Consolas" w:cs="Consolas"/>
+          <w:color w:val="000000"/>
+          <w:sz w:val="19"/>
+          <w:szCs w:val="19"/>
+          <w:highlight w:val="white"/>
+        </w:rPr>
+        <w:t xml:space="preserve">                _</w:t>
+      </w:r>
+      <w:proofErr w:type="spellStart"/>
+      <w:proofErr w:type="gramStart"/>
+      <w:r>
+        <w:rPr>
+          <w:rFonts w:ascii="Consolas" w:hAnsi="Consolas" w:cs="Consolas"/>
+          <w:color w:val="000000"/>
+          <w:sz w:val="19"/>
+          <w:szCs w:val="19"/>
+          <w:highlight w:val="white"/>
+        </w:rPr>
+        <w:t>dbContext.Dispose</w:t>
+      </w:r>
+      <w:proofErr w:type="spellEnd"/>
+      <w:r>
+        <w:rPr>
+          <w:rFonts w:ascii="Consolas" w:hAnsi="Consolas" w:cs="Consolas"/>
+          <w:color w:val="000000"/>
+          <w:sz w:val="19"/>
+          <w:szCs w:val="19"/>
+          <w:highlight w:val="white"/>
+        </w:rPr>
+        <w:t>(</w:t>
+      </w:r>
+      <w:proofErr w:type="gramEnd"/>
+      <w:r>
+        <w:rPr>
+          <w:rFonts w:ascii="Consolas" w:hAnsi="Consolas" w:cs="Consolas"/>
+          <w:color w:val="000000"/>
+          <w:sz w:val="19"/>
+          <w:szCs w:val="19"/>
+          <w:highlight w:val="white"/>
+        </w:rPr>
+        <w:t>);</w:t>
+      </w:r>
+    </w:p>
+    <w:p>
+      <w:pPr>
+        <w:pBdr>
+          <w:top w:val="single" w:sz="4" w:space="1" w:color="auto"/>
+          <w:left w:val="single" w:sz="4" w:space="1" w:color="auto"/>
+          <w:bottom w:val="single" w:sz="4" w:space="1" w:color="auto"/>
+          <w:right w:val="single" w:sz="4" w:space="1" w:color="auto"/>
+        </w:pBdr>
+        <w:autoSpaceDE w:val="0"/>
+        <w:autoSpaceDN w:val="0"/>
+        <w:adjustRightInd w:val="0"/>
+        <w:spacing w:after="0" w:line="240" w:lineRule="auto"/>
+        <w:rPr>
+          <w:rFonts w:ascii="Consolas" w:hAnsi="Consolas" w:cs="Consolas"/>
+          <w:color w:val="000000"/>
+          <w:sz w:val="19"/>
+          <w:szCs w:val="19"/>
+          <w:highlight w:val="white"/>
+        </w:rPr>
+      </w:pPr>
+      <w:r>
+        <w:rPr>
+          <w:rFonts w:ascii="Consolas" w:hAnsi="Consolas" w:cs="Consolas"/>
+          <w:color w:val="000000"/>
+          <w:sz w:val="19"/>
+          <w:szCs w:val="19"/>
+          <w:highlight w:val="white"/>
+        </w:rPr>
+        <w:t xml:space="preserve">            }</w:t>
+      </w:r>
+    </w:p>
+    <w:p>
+      <w:pPr>
+        <w:pBdr>
+          <w:top w:val="single" w:sz="4" w:space="1" w:color="auto"/>
+          <w:left w:val="single" w:sz="4" w:space="1" w:color="auto"/>
+          <w:bottom w:val="single" w:sz="4" w:space="1" w:color="auto"/>
+          <w:right w:val="single" w:sz="4" w:space="1" w:color="auto"/>
+        </w:pBdr>
+        <w:autoSpaceDE w:val="0"/>
+        <w:autoSpaceDN w:val="0"/>
+        <w:adjustRightInd w:val="0"/>
+        <w:spacing w:after="0" w:line="240" w:lineRule="auto"/>
+        <w:rPr>
+          <w:rFonts w:ascii="Consolas" w:hAnsi="Consolas" w:cs="Consolas"/>
+          <w:color w:val="000000"/>
+          <w:sz w:val="19"/>
+          <w:szCs w:val="19"/>
+          <w:highlight w:val="white"/>
+        </w:rPr>
+      </w:pPr>
+      <w:r>
+        <w:rPr>
+          <w:rFonts w:ascii="Consolas" w:hAnsi="Consolas" w:cs="Consolas"/>
+          <w:color w:val="000000"/>
+          <w:sz w:val="19"/>
+          <w:szCs w:val="19"/>
+          <w:highlight w:val="white"/>
+        </w:rPr>
+        <w:t xml:space="preserve">        }</w:t>
+      </w:r>
+    </w:p>
+    <w:p>
+      <w:pPr>
+        <w:pBdr>
+          <w:top w:val="single" w:sz="4" w:space="1" w:color="auto"/>
+          <w:left w:val="single" w:sz="4" w:space="1" w:color="auto"/>
+          <w:bottom w:val="single" w:sz="4" w:space="1" w:color="auto"/>
+          <w:right w:val="single" w:sz="4" w:space="1" w:color="auto"/>
+        </w:pBdr>
+        <w:autoSpaceDE w:val="0"/>
+        <w:autoSpaceDN w:val="0"/>
+        <w:adjustRightInd w:val="0"/>
+        <w:spacing w:after="0" w:line="240" w:lineRule="auto"/>
+        <w:rPr>
+          <w:rFonts w:ascii="Consolas" w:hAnsi="Consolas" w:cs="Consolas"/>
+          <w:color w:val="000000"/>
+          <w:sz w:val="19"/>
+          <w:szCs w:val="19"/>
+          <w:highlight w:val="white"/>
+        </w:rPr>
+      </w:pPr>
+    </w:p>
+    <w:p>
+      <w:pPr>
+        <w:pBdr>
+          <w:top w:val="single" w:sz="4" w:space="1" w:color="auto"/>
+          <w:left w:val="single" w:sz="4" w:space="1" w:color="auto"/>
+          <w:bottom w:val="single" w:sz="4" w:space="1" w:color="auto"/>
+          <w:right w:val="single" w:sz="4" w:space="1" w:color="auto"/>
+        </w:pBdr>
+        <w:autoSpaceDE w:val="0"/>
+        <w:autoSpaceDN w:val="0"/>
+        <w:adjustRightInd w:val="0"/>
+        <w:spacing w:after="0" w:line="240" w:lineRule="auto"/>
+        <w:rPr>
+          <w:rFonts w:ascii="Consolas" w:hAnsi="Consolas" w:cs="Consolas"/>
+          <w:color w:val="000000"/>
+          <w:sz w:val="19"/>
+          <w:szCs w:val="19"/>
+          <w:highlight w:val="white"/>
+        </w:rPr>
+      </w:pPr>
+      <w:r>
+        <w:rPr>
+          <w:rFonts w:ascii="Consolas" w:hAnsi="Consolas" w:cs="Consolas"/>
+          <w:color w:val="000000"/>
+          <w:sz w:val="19"/>
+          <w:szCs w:val="19"/>
+          <w:highlight w:val="white"/>
+        </w:rPr>
+        <w:t xml:space="preserve">        _disposed = </w:t>
+      </w:r>
+      <w:r>
+        <w:rPr>
+          <w:rFonts w:ascii="Consolas" w:hAnsi="Consolas" w:cs="Consolas"/>
+          <w:color w:val="0000FF"/>
+          <w:sz w:val="19"/>
+          <w:szCs w:val="19"/>
+          <w:highlight w:val="white"/>
+        </w:rPr>
+        <w:t>true</w:t>
+      </w:r>
+      <w:r>
+        <w:rPr>
+          <w:rFonts w:ascii="Consolas" w:hAnsi="Consolas" w:cs="Consolas"/>
+          <w:color w:val="000000"/>
+          <w:sz w:val="19"/>
+          <w:szCs w:val="19"/>
+          <w:highlight w:val="white"/>
+        </w:rPr>
+        <w:t>;</w:t>
+      </w:r>
+    </w:p>
+    <w:p>
+      <w:pPr>
+        <w:pBdr>
+          <w:top w:val="single" w:sz="4" w:space="1" w:color="auto"/>
+          <w:left w:val="single" w:sz="4" w:space="1" w:color="auto"/>
+          <w:bottom w:val="single" w:sz="4" w:space="1" w:color="auto"/>
+          <w:right w:val="single" w:sz="4" w:space="1" w:color="auto"/>
+        </w:pBdr>
+        <w:autoSpaceDE w:val="0"/>
+        <w:autoSpaceDN w:val="0"/>
+        <w:adjustRightInd w:val="0"/>
+        <w:spacing w:after="0" w:line="240" w:lineRule="auto"/>
+        <w:rPr>
+          <w:rFonts w:ascii="Consolas" w:hAnsi="Consolas" w:cs="Consolas"/>
+          <w:color w:val="000000"/>
+          <w:sz w:val="19"/>
+          <w:szCs w:val="19"/>
+          <w:highlight w:val="white"/>
+        </w:rPr>
+      </w:pPr>
+      <w:r>
+        <w:rPr>
+          <w:rFonts w:ascii="Consolas" w:hAnsi="Consolas" w:cs="Consolas"/>
+          <w:color w:val="000000"/>
+          <w:sz w:val="19"/>
+          <w:szCs w:val="19"/>
+          <w:highlight w:val="white"/>
+        </w:rPr>
+        <w:t xml:space="preserve">    }</w:t>
+      </w:r>
+    </w:p>
+    <w:p>
+      <w:pPr>
+        <w:pBdr>
+          <w:top w:val="single" w:sz="4" w:space="1" w:color="auto"/>
+          <w:left w:val="single" w:sz="4" w:space="1" w:color="auto"/>
+          <w:bottom w:val="single" w:sz="4" w:space="1" w:color="auto"/>
+          <w:right w:val="single" w:sz="4" w:space="1" w:color="auto"/>
+        </w:pBdr>
+        <w:autoSpaceDE w:val="0"/>
+        <w:autoSpaceDN w:val="0"/>
+        <w:adjustRightInd w:val="0"/>
+        <w:spacing w:after="0" w:line="240" w:lineRule="auto"/>
+        <w:rPr>
+          <w:rFonts w:ascii="Consolas" w:hAnsi="Consolas" w:cs="Consolas"/>
+          <w:color w:val="000000"/>
+          <w:sz w:val="19"/>
+          <w:szCs w:val="19"/>
+          <w:highlight w:val="white"/>
+        </w:rPr>
+      </w:pPr>
+      <w:r>
+        <w:rPr>
+          <w:rFonts w:ascii="Consolas" w:hAnsi="Consolas" w:cs="Consolas"/>
+          <w:color w:val="000000"/>
+          <w:sz w:val="19"/>
+          <w:szCs w:val="19"/>
+          <w:highlight w:val="white"/>
+        </w:rPr>
+        <w:t xml:space="preserve">    </w:t>
+      </w:r>
+      <w:proofErr w:type="gramStart"/>
+      <w:r>
+        <w:rPr>
+          <w:rFonts w:ascii="Consolas" w:hAnsi="Consolas" w:cs="Consolas"/>
+          <w:color w:val="0000FF"/>
+          <w:sz w:val="19"/>
+          <w:szCs w:val="19"/>
+          <w:highlight w:val="white"/>
+        </w:rPr>
+        <w:t>public</w:t>
+      </w:r>
+      <w:proofErr w:type="gramEnd"/>
+      <w:r>
+        <w:rPr>
+          <w:rFonts w:ascii="Consolas" w:hAnsi="Consolas" w:cs="Consolas"/>
+          <w:color w:val="000000"/>
+          <w:sz w:val="19"/>
+          <w:szCs w:val="19"/>
+          <w:highlight w:val="white"/>
+        </w:rPr>
+        <w:t xml:space="preserve"> </w:t>
+      </w:r>
+      <w:r>
+        <w:rPr>
+          <w:rFonts w:ascii="Consolas" w:hAnsi="Consolas" w:cs="Consolas"/>
+          <w:color w:val="0000FF"/>
+          <w:sz w:val="19"/>
+          <w:szCs w:val="19"/>
+          <w:highlight w:val="white"/>
+        </w:rPr>
+        <w:t>void</w:t>
+      </w:r>
+      <w:r>
+        <w:rPr>
+          <w:rFonts w:ascii="Consolas" w:hAnsi="Consolas" w:cs="Consolas"/>
+          <w:color w:val="000000"/>
+          <w:sz w:val="19"/>
+          <w:szCs w:val="19"/>
+          <w:highlight w:val="white"/>
+        </w:rPr>
+        <w:t xml:space="preserve"> Dispose()</w:t>
+      </w:r>
+    </w:p>
+    <w:p>
+      <w:pPr>
+        <w:pBdr>
+          <w:top w:val="single" w:sz="4" w:space="1" w:color="auto"/>
+          <w:left w:val="single" w:sz="4" w:space="1" w:color="auto"/>
+          <w:bottom w:val="single" w:sz="4" w:space="1" w:color="auto"/>
+          <w:right w:val="single" w:sz="4" w:space="1" w:color="auto"/>
+        </w:pBdr>
+        <w:autoSpaceDE w:val="0"/>
+        <w:autoSpaceDN w:val="0"/>
+        <w:adjustRightInd w:val="0"/>
+        <w:spacing w:after="0" w:line="240" w:lineRule="auto"/>
+        <w:rPr>
+          <w:rFonts w:ascii="Consolas" w:hAnsi="Consolas" w:cs="Consolas"/>
+          <w:color w:val="000000"/>
+          <w:sz w:val="19"/>
+          <w:szCs w:val="19"/>
+          <w:highlight w:val="white"/>
+        </w:rPr>
+      </w:pPr>
+      <w:r>
+        <w:rPr>
+          <w:rFonts w:ascii="Consolas" w:hAnsi="Consolas" w:cs="Consolas"/>
+          <w:color w:val="000000"/>
+          <w:sz w:val="19"/>
+          <w:szCs w:val="19"/>
+          <w:highlight w:val="white"/>
+        </w:rPr>
+        <w:t xml:space="preserve">    {</w:t>
+      </w:r>
+    </w:p>
+    <w:p>
+      <w:pPr>
+        <w:pBdr>
+          <w:top w:val="single" w:sz="4" w:space="1" w:color="auto"/>
+          <w:left w:val="single" w:sz="4" w:space="1" w:color="auto"/>
+          <w:bottom w:val="single" w:sz="4" w:space="1" w:color="auto"/>
+          <w:right w:val="single" w:sz="4" w:space="1" w:color="auto"/>
+        </w:pBdr>
+        <w:autoSpaceDE w:val="0"/>
+        <w:autoSpaceDN w:val="0"/>
+        <w:adjustRightInd w:val="0"/>
+        <w:spacing w:after="0" w:line="240" w:lineRule="auto"/>
+        <w:rPr>
+          <w:rFonts w:ascii="Consolas" w:hAnsi="Consolas" w:cs="Consolas"/>
+          <w:color w:val="000000"/>
+          <w:sz w:val="19"/>
+          <w:szCs w:val="19"/>
+          <w:highlight w:val="white"/>
+        </w:rPr>
+      </w:pPr>
+      <w:r>
+        <w:rPr>
+          <w:rFonts w:ascii="Consolas" w:hAnsi="Consolas" w:cs="Consolas"/>
+          <w:color w:val="000000"/>
+          <w:sz w:val="19"/>
+          <w:szCs w:val="19"/>
+          <w:highlight w:val="white"/>
+        </w:rPr>
+        <w:t xml:space="preserve">        </w:t>
+      </w:r>
+      <w:proofErr w:type="gramStart"/>
+      <w:r>
+        <w:rPr>
+          <w:rFonts w:ascii="Consolas" w:hAnsi="Consolas" w:cs="Consolas"/>
+          <w:color w:val="000000"/>
+          <w:sz w:val="19"/>
+          <w:szCs w:val="19"/>
+          <w:highlight w:val="white"/>
+        </w:rPr>
+        <w:t>Dispose(</w:t>
+      </w:r>
+      <w:proofErr w:type="gramEnd"/>
+      <w:r>
+        <w:rPr>
+          <w:rFonts w:ascii="Consolas" w:hAnsi="Consolas" w:cs="Consolas"/>
+          <w:color w:val="0000FF"/>
+          <w:sz w:val="19"/>
+          <w:szCs w:val="19"/>
+          <w:highlight w:val="white"/>
+        </w:rPr>
+        <w:t>true</w:t>
+      </w:r>
+      <w:r>
+        <w:rPr>
+          <w:rFonts w:ascii="Consolas" w:hAnsi="Consolas" w:cs="Consolas"/>
+          <w:color w:val="000000"/>
+          <w:sz w:val="19"/>
+          <w:szCs w:val="19"/>
+          <w:highlight w:val="white"/>
+        </w:rPr>
+        <w:t>);</w:t>
+      </w:r>
+    </w:p>
+    <w:p>
+      <w:pPr>
+        <w:pBdr>
+          <w:top w:val="single" w:sz="4" w:space="1" w:color="auto"/>
+          <w:left w:val="single" w:sz="4" w:space="1" w:color="auto"/>
+          <w:bottom w:val="single" w:sz="4" w:space="1" w:color="auto"/>
+          <w:right w:val="single" w:sz="4" w:space="1" w:color="auto"/>
+        </w:pBdr>
+        <w:autoSpaceDE w:val="0"/>
+        <w:autoSpaceDN w:val="0"/>
+        <w:adjustRightInd w:val="0"/>
+        <w:spacing w:after="0" w:line="240" w:lineRule="auto"/>
+        <w:rPr>
+          <w:rFonts w:ascii="Consolas" w:hAnsi="Consolas" w:cs="Consolas"/>
+          <w:color w:val="000000"/>
+          <w:sz w:val="19"/>
+          <w:szCs w:val="19"/>
+          <w:highlight w:val="white"/>
+        </w:rPr>
+      </w:pPr>
+      <w:r>
+        <w:rPr>
+          <w:rFonts w:ascii="Consolas" w:hAnsi="Consolas" w:cs="Consolas"/>
+          <w:color w:val="000000"/>
+          <w:sz w:val="19"/>
+          <w:szCs w:val="19"/>
+          <w:highlight w:val="white"/>
+        </w:rPr>
+        <w:t xml:space="preserve">        </w:t>
+      </w:r>
+      <w:proofErr w:type="spellStart"/>
+      <w:proofErr w:type="gramStart"/>
+      <w:r>
+        <w:rPr>
+          <w:rFonts w:ascii="Consolas" w:hAnsi="Consolas" w:cs="Consolas"/>
+          <w:color w:val="2B91AF"/>
+          <w:sz w:val="19"/>
+          <w:szCs w:val="19"/>
+          <w:highlight w:val="white"/>
+        </w:rPr>
+        <w:t>GC</w:t>
+      </w:r>
+      <w:r>
+        <w:rPr>
+          <w:rFonts w:ascii="Consolas" w:hAnsi="Consolas" w:cs="Consolas"/>
+          <w:color w:val="000000"/>
+          <w:sz w:val="19"/>
+          <w:szCs w:val="19"/>
+          <w:highlight w:val="white"/>
+        </w:rPr>
+        <w:t>.SuppressFinalize</w:t>
+      </w:r>
+      <w:proofErr w:type="spellEnd"/>
+      <w:r>
+        <w:rPr>
+          <w:rFonts w:ascii="Consolas" w:hAnsi="Consolas" w:cs="Consolas"/>
+          <w:color w:val="000000"/>
+          <w:sz w:val="19"/>
+          <w:szCs w:val="19"/>
+          <w:highlight w:val="white"/>
+        </w:rPr>
+        <w:t>(</w:t>
+      </w:r>
+      <w:proofErr w:type="gramEnd"/>
+      <w:r>
+        <w:rPr>
+          <w:rFonts w:ascii="Consolas" w:hAnsi="Consolas" w:cs="Consolas"/>
+          <w:color w:val="0000FF"/>
+          <w:sz w:val="19"/>
+          <w:szCs w:val="19"/>
+          <w:highlight w:val="white"/>
+        </w:rPr>
+        <w:t>this</w:t>
+      </w:r>
+      <w:r>
+        <w:rPr>
+          <w:rFonts w:ascii="Consolas" w:hAnsi="Consolas" w:cs="Consolas"/>
+          <w:color w:val="000000"/>
+          <w:sz w:val="19"/>
+          <w:szCs w:val="19"/>
+          <w:highlight w:val="white"/>
+        </w:rPr>
+        <w:t>);</w:t>
+      </w:r>
+    </w:p>
+    <w:p>
+      <w:pPr>
+        <w:pBdr>
+          <w:top w:val="single" w:sz="4" w:space="1" w:color="auto"/>
+          <w:left w:val="single" w:sz="4" w:space="1" w:color="auto"/>
+          <w:bottom w:val="single" w:sz="4" w:space="1" w:color="auto"/>
+          <w:right w:val="single" w:sz="4" w:space="1" w:color="auto"/>
+        </w:pBdr>
+        <w:autoSpaceDE w:val="0"/>
+        <w:autoSpaceDN w:val="0"/>
+        <w:adjustRightInd w:val="0"/>
+        <w:spacing w:after="0" w:line="240" w:lineRule="auto"/>
+        <w:rPr>
+          <w:rFonts w:ascii="Consolas" w:hAnsi="Consolas" w:cs="Consolas"/>
+          <w:color w:val="000000"/>
+          <w:sz w:val="19"/>
+          <w:szCs w:val="19"/>
+          <w:highlight w:val="white"/>
+        </w:rPr>
+      </w:pPr>
+      <w:r>
+        <w:rPr>
+          <w:rFonts w:ascii="Consolas" w:hAnsi="Consolas" w:cs="Consolas"/>
+          <w:color w:val="000000"/>
+          <w:sz w:val="19"/>
+          <w:szCs w:val="19"/>
+          <w:highlight w:val="white"/>
+        </w:rPr>
+        <w:t xml:space="preserve">    }</w:t>
+      </w:r>
+    </w:p>
+    <w:p>
+      <w:pPr>
+        <w:pBdr>
+          <w:top w:val="single" w:sz="4" w:space="1" w:color="auto"/>
+          <w:left w:val="single" w:sz="4" w:space="1" w:color="auto"/>
+          <w:bottom w:val="single" w:sz="4" w:space="1" w:color="auto"/>
+          <w:right w:val="single" w:sz="4" w:space="1" w:color="auto"/>
+        </w:pBdr>
+        <w:autoSpaceDE w:val="0"/>
+        <w:autoSpaceDN w:val="0"/>
+        <w:adjustRightInd w:val="0"/>
+        <w:spacing w:after="0" w:line="240" w:lineRule="auto"/>
+        <w:rPr>
+          <w:rFonts w:ascii="Consolas" w:hAnsi="Consolas" w:cs="Consolas"/>
+          <w:color w:val="000000"/>
+          <w:sz w:val="19"/>
+          <w:szCs w:val="19"/>
+          <w:highlight w:val="white"/>
+        </w:rPr>
+      </w:pPr>
+      <w:r>
+        <w:rPr>
+          <w:rFonts w:ascii="Consolas" w:hAnsi="Consolas" w:cs="Consolas"/>
+          <w:color w:val="0000FF"/>
+          <w:sz w:val="19"/>
+          <w:szCs w:val="19"/>
+          <w:highlight w:val="white"/>
+        </w:rPr>
+        <w:t xml:space="preserve">    #</w:t>
+      </w:r>
+      <w:proofErr w:type="spellStart"/>
+      <w:r>
+        <w:rPr>
+          <w:rFonts w:ascii="Consolas" w:hAnsi="Consolas" w:cs="Consolas"/>
+          <w:color w:val="0000FF"/>
+          <w:sz w:val="19"/>
+          <w:szCs w:val="19"/>
+          <w:highlight w:val="white"/>
+        </w:rPr>
+        <w:t>endregion</w:t>
+      </w:r>
+      <w:proofErr w:type="spellEnd"/>
+    </w:p>
+    <w:p>
+      <w:pPr>
+        <w:pBdr>
+          <w:top w:val="single" w:sz="4" w:space="1" w:color="auto"/>
+          <w:left w:val="single" w:sz="4" w:space="1" w:color="auto"/>
+          <w:bottom w:val="single" w:sz="4" w:space="1" w:color="auto"/>
+          <w:right w:val="single" w:sz="4" w:space="1" w:color="auto"/>
+        </w:pBdr>
+      </w:pPr>
+      <w:r>
+        <w:rPr>
+          <w:rFonts w:ascii="Consolas" w:hAnsi="Consolas" w:cs="Consolas"/>
+          <w:color w:val="000000"/>
+          <w:sz w:val="19"/>
+          <w:szCs w:val="19"/>
+          <w:highlight w:val="white"/>
+        </w:rPr>
+        <w:t>}</w:t>
+      </w:r>
+    </w:p>
+    <w:p/>
+    <w:p>
+      <w:pPr>
+        <w:pStyle w:val="ListParagraph"/>
+        <w:numPr>
+          <w:ilvl w:val="0"/>
+          <w:numId w:val="10"/>
+        </w:numPr>
+      </w:pPr>
+      <w:r>
+        <w:lastRenderedPageBreak/>
+        <w:t>Build your solution and debug any errors. You don’t have to run your solution yet – we haven’t done any changes to Web project so far.</w:t>
+      </w:r>
+    </w:p>
+    <w:p>
+      <w:r>
+        <w:t xml:space="preserve">At this point you should have </w:t>
+      </w:r>
+      <w:r>
+        <w:t xml:space="preserve">implemented </w:t>
+      </w:r>
+      <w:proofErr w:type="spellStart"/>
+      <w:r>
+        <w:rPr>
+          <w:i/>
+        </w:rPr>
+        <w:t>DataFacade</w:t>
+      </w:r>
+      <w:proofErr w:type="spellEnd"/>
+      <w:r>
+        <w:t xml:space="preserve"> pattern. Next, we are going to use </w:t>
+      </w:r>
+      <w:proofErr w:type="spellStart"/>
+      <w:r>
+        <w:rPr>
+          <w:i/>
+        </w:rPr>
+        <w:t>DataFacade</w:t>
+      </w:r>
+      <w:proofErr w:type="spellEnd"/>
+      <w:r>
+        <w:t xml:space="preserve"> in our Web project instead of directly manipulating </w:t>
+      </w:r>
+      <w:proofErr w:type="spellStart"/>
+      <w:r>
+        <w:t>DbContext</w:t>
+      </w:r>
+      <w:proofErr w:type="spellEnd"/>
+      <w:r>
+        <w:t>.</w:t>
+      </w:r>
+    </w:p>
+    <w:p/>
+    <w:p>
+      <w:pPr>
+        <w:pBdr>
+          <w:bottom w:val="single" w:sz="6" w:space="1" w:color="auto"/>
+        </w:pBdr>
+      </w:pPr>
+    </w:p>
+    <w:p>
+      <w:pPr>
+        <w:pStyle w:val="Heading2"/>
+      </w:pPr>
+      <w:r>
+        <w:t xml:space="preserve">Task </w:t>
+      </w:r>
+      <w:r>
+        <w:t>5</w:t>
+      </w:r>
+      <w:r>
+        <w:t xml:space="preserve"> – </w:t>
+      </w:r>
+      <w:r>
+        <w:t xml:space="preserve">REFACTOR WEB PROJECT CODE TO REMOVE DEPENDENCIES AND USE </w:t>
+      </w:r>
+      <w:r>
+        <w:t>DATA FAÇADE</w:t>
+      </w:r>
+    </w:p>
+    <w:p>
       <w:bookmarkStart w:id="0" w:name="_GoBack"/>
       <w:bookmarkEnd w:id="0"/>
     </w:p>
@@ -7047,7 +11111,7 @@
         <w:bCs/>
         <w:noProof/>
       </w:rPr>
-      <w:t>6</w:t>
+      <w:t>8</w:t>
     </w:r>
     <w:r>
       <w:rPr>
@@ -7177,7 +11241,7 @@
         <w:bCs/>
         <w:noProof/>
       </w:rPr>
-      <w:t>6</w:t>
+      <w:t>8</w:t>
     </w:r>
     <w:r>
       <w:rPr>
@@ -7296,16 +11360,16 @@
 <file path=word/numbering.xml><?xml version="1.0" encoding="utf-8"?>
 <w:numbering xmlns:wpc="http://schemas.microsoft.com/office/word/2010/wordprocessingCanvas" xmlns:mc="http://schemas.openxmlformats.org/markup-compatibility/2006" xmlns:o="urn:schemas-microsoft-com:office:office" xmlns:r="http://schemas.openxmlformats.org/officeDocument/2006/relationships" xmlns:m="http://schemas.openxmlformats.org/officeDocument/2006/math" xmlns:v="urn:schemas-microsoft-com:vml" xmlns:wp14="http://schemas.microsoft.com/office/word/2010/wordprocessingDrawing" xmlns:wp="http://schemas.openxmlformats.org/drawingml/2006/wordprocessingDrawing" xmlns:w10="urn:schemas-microsoft-com:office:word" xmlns:w="http://schemas.openxmlformats.org/wordprocessingml/2006/main" xmlns:w14="http://schemas.microsoft.com/office/word/2010/wordml" xmlns:w15="http://schemas.microsoft.com/office/word/2012/wordml" xmlns:wpg="http://schemas.microsoft.com/office/word/2010/wordprocessingGroup" xmlns:wpi="http://schemas.microsoft.com/office/word/2010/wordprocessingInk" xmlns:wne="http://schemas.microsoft.com/office/word/2006/wordml" xmlns:wps="http://schemas.microsoft.com/office/word/2010/wordprocessingShape" mc:Ignorable="w14 w15 wp14">
   <w:abstractNum w:abstractNumId="0" w15:restartNumberingAfterBreak="0">
-    <w:nsid w:val="2F98185C"/>
+    <w:nsid w:val="026341EA"/>
     <w:multiLevelType w:val="hybridMultilevel"/>
-    <w:tmpl w:val="756A0150"/>
-    <w:lvl w:ilvl="0" w:tplc="1EF60836">
-      <w:start w:val="1"/>
+    <w:tmpl w:val="EBD4E4FA"/>
+    <w:lvl w:ilvl="0" w:tplc="E7E6E580">
+      <w:start w:val="3"/>
       <w:numFmt w:val="decimal"/>
-      <w:lvlText w:val="%1)"/>
+      <w:lvlText w:val="%1."/>
       <w:lvlJc w:val="left"/>
       <w:pPr>
-        <w:ind w:left="1080" w:hanging="720"/>
+        <w:ind w:left="720" w:hanging="360"/>
       </w:pPr>
       <w:rPr>
         <w:rFonts w:hint="default"/>
@@ -7385,6 +11449,95 @@
     </w:lvl>
   </w:abstractNum>
   <w:abstractNum w:abstractNumId="1" w15:restartNumberingAfterBreak="0">
+    <w:nsid w:val="2F98185C"/>
+    <w:multiLevelType w:val="hybridMultilevel"/>
+    <w:tmpl w:val="756A0150"/>
+    <w:lvl w:ilvl="0" w:tplc="1EF60836">
+      <w:start w:val="1"/>
+      <w:numFmt w:val="decimal"/>
+      <w:lvlText w:val="%1)"/>
+      <w:lvlJc w:val="left"/>
+      <w:pPr>
+        <w:ind w:left="1080" w:hanging="720"/>
+      </w:pPr>
+      <w:rPr>
+        <w:rFonts w:hint="default"/>
+      </w:rPr>
+    </w:lvl>
+    <w:lvl w:ilvl="1" w:tplc="08090019" w:tentative="1">
+      <w:start w:val="1"/>
+      <w:numFmt w:val="lowerLetter"/>
+      <w:lvlText w:val="%2."/>
+      <w:lvlJc w:val="left"/>
+      <w:pPr>
+        <w:ind w:left="1440" w:hanging="360"/>
+      </w:pPr>
+    </w:lvl>
+    <w:lvl w:ilvl="2" w:tplc="0809001B" w:tentative="1">
+      <w:start w:val="1"/>
+      <w:numFmt w:val="lowerRoman"/>
+      <w:lvlText w:val="%3."/>
+      <w:lvlJc w:val="right"/>
+      <w:pPr>
+        <w:ind w:left="2160" w:hanging="180"/>
+      </w:pPr>
+    </w:lvl>
+    <w:lvl w:ilvl="3" w:tplc="0809000F" w:tentative="1">
+      <w:start w:val="1"/>
+      <w:numFmt w:val="decimal"/>
+      <w:lvlText w:val="%4."/>
+      <w:lvlJc w:val="left"/>
+      <w:pPr>
+        <w:ind w:left="2880" w:hanging="360"/>
+      </w:pPr>
+    </w:lvl>
+    <w:lvl w:ilvl="4" w:tplc="08090019" w:tentative="1">
+      <w:start w:val="1"/>
+      <w:numFmt w:val="lowerLetter"/>
+      <w:lvlText w:val="%5."/>
+      <w:lvlJc w:val="left"/>
+      <w:pPr>
+        <w:ind w:left="3600" w:hanging="360"/>
+      </w:pPr>
+    </w:lvl>
+    <w:lvl w:ilvl="5" w:tplc="0809001B" w:tentative="1">
+      <w:start w:val="1"/>
+      <w:numFmt w:val="lowerRoman"/>
+      <w:lvlText w:val="%6."/>
+      <w:lvlJc w:val="right"/>
+      <w:pPr>
+        <w:ind w:left="4320" w:hanging="180"/>
+      </w:pPr>
+    </w:lvl>
+    <w:lvl w:ilvl="6" w:tplc="0809000F" w:tentative="1">
+      <w:start w:val="1"/>
+      <w:numFmt w:val="decimal"/>
+      <w:lvlText w:val="%7."/>
+      <w:lvlJc w:val="left"/>
+      <w:pPr>
+        <w:ind w:left="5040" w:hanging="360"/>
+      </w:pPr>
+    </w:lvl>
+    <w:lvl w:ilvl="7" w:tplc="08090019" w:tentative="1">
+      <w:start w:val="1"/>
+      <w:numFmt w:val="lowerLetter"/>
+      <w:lvlText w:val="%8."/>
+      <w:lvlJc w:val="left"/>
+      <w:pPr>
+        <w:ind w:left="5760" w:hanging="360"/>
+      </w:pPr>
+    </w:lvl>
+    <w:lvl w:ilvl="8" w:tplc="0809001B" w:tentative="1">
+      <w:start w:val="1"/>
+      <w:numFmt w:val="lowerRoman"/>
+      <w:lvlText w:val="%9."/>
+      <w:lvlJc w:val="right"/>
+      <w:pPr>
+        <w:ind w:left="6480" w:hanging="180"/>
+      </w:pPr>
+    </w:lvl>
+  </w:abstractNum>
+  <w:abstractNum w:abstractNumId="2" w15:restartNumberingAfterBreak="0">
     <w:nsid w:val="3ABF6F6C"/>
     <w:multiLevelType w:val="hybridMultilevel"/>
     <w:tmpl w:val="8E526DE0"/>
@@ -7473,7 +11626,7 @@
       </w:pPr>
     </w:lvl>
   </w:abstractNum>
-  <w:abstractNum w:abstractNumId="2" w15:restartNumberingAfterBreak="0">
+  <w:abstractNum w:abstractNumId="3" w15:restartNumberingAfterBreak="0">
     <w:nsid w:val="41C67E17"/>
     <w:multiLevelType w:val="hybridMultilevel"/>
     <w:tmpl w:val="0F8CC6CA"/>
@@ -7559,10 +11712,10 @@
       </w:pPr>
     </w:lvl>
   </w:abstractNum>
-  <w:abstractNum w:abstractNumId="3" w15:restartNumberingAfterBreak="0">
-    <w:nsid w:val="53D43444"/>
+  <w:abstractNum w:abstractNumId="4" w15:restartNumberingAfterBreak="0">
+    <w:nsid w:val="45730F15"/>
     <w:multiLevelType w:val="hybridMultilevel"/>
-    <w:tmpl w:val="9942147C"/>
+    <w:tmpl w:val="ED1E3B1C"/>
     <w:lvl w:ilvl="0" w:tplc="B240DD48">
       <w:start w:val="1"/>
       <w:numFmt w:val="decimal"/>
@@ -7584,7 +11737,7 @@
         <w:ind w:left="1440" w:hanging="360"/>
       </w:pPr>
     </w:lvl>
-    <w:lvl w:ilvl="2" w:tplc="0809001B" w:tentative="1">
+    <w:lvl w:ilvl="2" w:tplc="0809001B">
       <w:start w:val="1"/>
       <w:numFmt w:val="lowerRoman"/>
       <w:lvlText w:val="%3."/>
@@ -7648,10 +11801,10 @@
       </w:pPr>
     </w:lvl>
   </w:abstractNum>
-  <w:abstractNum w:abstractNumId="4" w15:restartNumberingAfterBreak="0">
-    <w:nsid w:val="5ED0180F"/>
+  <w:abstractNum w:abstractNumId="5" w15:restartNumberingAfterBreak="0">
+    <w:nsid w:val="53D43444"/>
     <w:multiLevelType w:val="hybridMultilevel"/>
-    <w:tmpl w:val="ED1E3B1C"/>
+    <w:tmpl w:val="9942147C"/>
     <w:lvl w:ilvl="0" w:tplc="B240DD48">
       <w:start w:val="1"/>
       <w:numFmt w:val="decimal"/>
@@ -7673,7 +11826,7 @@
         <w:ind w:left="1440" w:hanging="360"/>
       </w:pPr>
     </w:lvl>
-    <w:lvl w:ilvl="2" w:tplc="0809001B">
+    <w:lvl w:ilvl="2" w:tplc="0809001B" w:tentative="1">
       <w:start w:val="1"/>
       <w:numFmt w:val="lowerRoman"/>
       <w:lvlText w:val="%3."/>
@@ -7737,7 +11890,96 @@
       </w:pPr>
     </w:lvl>
   </w:abstractNum>
-  <w:abstractNum w:abstractNumId="5" w15:restartNumberingAfterBreak="0">
+  <w:abstractNum w:abstractNumId="6" w15:restartNumberingAfterBreak="0">
+    <w:nsid w:val="5ED0180F"/>
+    <w:multiLevelType w:val="hybridMultilevel"/>
+    <w:tmpl w:val="ED1E3B1C"/>
+    <w:lvl w:ilvl="0" w:tplc="B240DD48">
+      <w:start w:val="1"/>
+      <w:numFmt w:val="decimal"/>
+      <w:lvlText w:val="%1."/>
+      <w:lvlJc w:val="left"/>
+      <w:pPr>
+        <w:ind w:left="720" w:hanging="360"/>
+      </w:pPr>
+      <w:rPr>
+        <w:rFonts w:hint="default"/>
+      </w:rPr>
+    </w:lvl>
+    <w:lvl w:ilvl="1" w:tplc="08090019">
+      <w:start w:val="1"/>
+      <w:numFmt w:val="lowerLetter"/>
+      <w:lvlText w:val="%2."/>
+      <w:lvlJc w:val="left"/>
+      <w:pPr>
+        <w:ind w:left="1440" w:hanging="360"/>
+      </w:pPr>
+    </w:lvl>
+    <w:lvl w:ilvl="2" w:tplc="0809001B">
+      <w:start w:val="1"/>
+      <w:numFmt w:val="lowerRoman"/>
+      <w:lvlText w:val="%3."/>
+      <w:lvlJc w:val="right"/>
+      <w:pPr>
+        <w:ind w:left="2160" w:hanging="180"/>
+      </w:pPr>
+    </w:lvl>
+    <w:lvl w:ilvl="3" w:tplc="0809000F" w:tentative="1">
+      <w:start w:val="1"/>
+      <w:numFmt w:val="decimal"/>
+      <w:lvlText w:val="%4."/>
+      <w:lvlJc w:val="left"/>
+      <w:pPr>
+        <w:ind w:left="2880" w:hanging="360"/>
+      </w:pPr>
+    </w:lvl>
+    <w:lvl w:ilvl="4" w:tplc="08090019" w:tentative="1">
+      <w:start w:val="1"/>
+      <w:numFmt w:val="lowerLetter"/>
+      <w:lvlText w:val="%5."/>
+      <w:lvlJc w:val="left"/>
+      <w:pPr>
+        <w:ind w:left="3600" w:hanging="360"/>
+      </w:pPr>
+    </w:lvl>
+    <w:lvl w:ilvl="5" w:tplc="0809001B" w:tentative="1">
+      <w:start w:val="1"/>
+      <w:numFmt w:val="lowerRoman"/>
+      <w:lvlText w:val="%6."/>
+      <w:lvlJc w:val="right"/>
+      <w:pPr>
+        <w:ind w:left="4320" w:hanging="180"/>
+      </w:pPr>
+    </w:lvl>
+    <w:lvl w:ilvl="6" w:tplc="0809000F" w:tentative="1">
+      <w:start w:val="1"/>
+      <w:numFmt w:val="decimal"/>
+      <w:lvlText w:val="%7."/>
+      <w:lvlJc w:val="left"/>
+      <w:pPr>
+        <w:ind w:left="5040" w:hanging="360"/>
+      </w:pPr>
+    </w:lvl>
+    <w:lvl w:ilvl="7" w:tplc="08090019" w:tentative="1">
+      <w:start w:val="1"/>
+      <w:numFmt w:val="lowerLetter"/>
+      <w:lvlText w:val="%8."/>
+      <w:lvlJc w:val="left"/>
+      <w:pPr>
+        <w:ind w:left="5760" w:hanging="360"/>
+      </w:pPr>
+    </w:lvl>
+    <w:lvl w:ilvl="8" w:tplc="0809001B" w:tentative="1">
+      <w:start w:val="1"/>
+      <w:numFmt w:val="lowerRoman"/>
+      <w:lvlText w:val="%9."/>
+      <w:lvlJc w:val="right"/>
+      <w:pPr>
+        <w:ind w:left="6480" w:hanging="180"/>
+      </w:pPr>
+    </w:lvl>
+  </w:abstractNum>
+  <w:abstractNum w:abstractNumId="7" w15:restartNumberingAfterBreak="0">
     <w:nsid w:val="61E15097"/>
     <w:multiLevelType w:val="hybridMultilevel"/>
     <w:tmpl w:val="14BA77B4"/>
@@ -7826,7 +12068,96 @@
       </w:pPr>
     </w:lvl>
   </w:abstractNum>
-  <w:abstractNum w:abstractNumId="6" w15:restartNumberingAfterBreak="0">
+  <w:abstractNum w:abstractNumId="8" w15:restartNumberingAfterBreak="0">
+    <w:nsid w:val="71D13729"/>
+    <w:multiLevelType w:val="hybridMultilevel"/>
+    <w:tmpl w:val="A97C9E8C"/>
+    <w:lvl w:ilvl="0" w:tplc="B240DD48">
+      <w:start w:val="1"/>
+      <w:numFmt w:val="decimal"/>
+      <w:lvlText w:val="%1."/>
+      <w:lvlJc w:val="left"/>
+      <w:pPr>
+        <w:ind w:left="720" w:hanging="360"/>
+      </w:pPr>
+      <w:rPr>
+        <w:rFonts w:hint="default"/>
+      </w:rPr>
+    </w:lvl>
+    <w:lvl w:ilvl="1" w:tplc="08090019" w:tentative="1">
+      <w:start w:val="1"/>
+      <w:numFmt w:val="lowerLetter"/>
+      <w:lvlText w:val="%2."/>
+      <w:lvlJc w:val="left"/>
+      <w:pPr>
+        <w:ind w:left="1440" w:hanging="360"/>
+      </w:pPr>
+    </w:lvl>
+    <w:lvl w:ilvl="2" w:tplc="0809001B" w:tentative="1">
+      <w:start w:val="1"/>
+      <w:numFmt w:val="lowerRoman"/>
+      <w:lvlText w:val="%3."/>
+      <w:lvlJc w:val="right"/>
+      <w:pPr>
+        <w:ind w:left="2160" w:hanging="180"/>
+      </w:pPr>
+    </w:lvl>
+    <w:lvl w:ilvl="3" w:tplc="0809000F" w:tentative="1">
+      <w:start w:val="1"/>
+      <w:numFmt w:val="decimal"/>
+      <w:lvlText w:val="%4."/>
+      <w:lvlJc w:val="left"/>
+      <w:pPr>
+        <w:ind w:left="2880" w:hanging="360"/>
+      </w:pPr>
+    </w:lvl>
+    <w:lvl w:ilvl="4" w:tplc="08090019" w:tentative="1">
+      <w:start w:val="1"/>
+      <w:numFmt w:val="lowerLetter"/>
+      <w:lvlText w:val="%5."/>
+      <w:lvlJc w:val="left"/>
+      <w:pPr>
+        <w:ind w:left="3600" w:hanging="360"/>
+      </w:pPr>
+    </w:lvl>
+    <w:lvl w:ilvl="5" w:tplc="0809001B" w:tentative="1">
+      <w:start w:val="1"/>
+      <w:numFmt w:val="lowerRoman"/>
+      <w:lvlText w:val="%6."/>
+      <w:lvlJc w:val="right"/>
+      <w:pPr>
+        <w:ind w:left="4320" w:hanging="180"/>
+      </w:pPr>
+    </w:lvl>
+    <w:lvl w:ilvl="6" w:tplc="0809000F" w:tentative="1">
+      <w:start w:val="1"/>
+      <w:numFmt w:val="decimal"/>
+      <w:lvlText w:val="%7."/>
+      <w:lvlJc w:val="left"/>
+      <w:pPr>
+        <w:ind w:left="5040" w:hanging="360"/>
+      </w:pPr>
+    </w:lvl>
+    <w:lvl w:ilvl="7" w:tplc="08090019" w:tentative="1">
+      <w:start w:val="1"/>
+      <w:numFmt w:val="lowerLetter"/>
+      <w:lvlText w:val="%8."/>
+      <w:lvlJc w:val="left"/>
+      <w:pPr>
+        <w:ind w:left="5760" w:hanging="360"/>
+      </w:pPr>
+    </w:lvl>
+    <w:lvl w:ilvl="8" w:tplc="0809001B" w:tentative="1">
+      <w:start w:val="1"/>
+      <w:numFmt w:val="lowerRoman"/>
+      <w:lvlText w:val="%9."/>
+      <w:lvlJc w:val="right"/>
+      <w:pPr>
+        <w:ind w:left="6480" w:hanging="180"/>
+      </w:pPr>
+    </w:lvl>
+  </w:abstractNum>
+  <w:abstractNum w:abstractNumId="9" w15:restartNumberingAfterBreak="0">
     <w:nsid w:val="74BA43F4"/>
     <w:multiLevelType w:val="hybridMultilevel"/>
     <w:tmpl w:val="75047808"/>
@@ -7913,25 +12244,34 @@
     </w:lvl>
   </w:abstractNum>
   <w:num w:numId="1">
+    <w:abstractNumId w:val="3"/>
+  </w:num>
+  <w:num w:numId="2">
     <w:abstractNumId w:val="2"/>
   </w:num>
-  <w:num w:numId="2">
+  <w:num w:numId="3">
+    <w:abstractNumId w:val="9"/>
+  </w:num>
+  <w:num w:numId="4">
     <w:abstractNumId w:val="1"/>
   </w:num>
-  <w:num w:numId="3">
+  <w:num w:numId="5">
+    <w:abstractNumId w:val="7"/>
+  </w:num>
+  <w:num w:numId="6">
+    <w:abstractNumId w:val="5"/>
+  </w:num>
+  <w:num w:numId="7">
     <w:abstractNumId w:val="6"/>
   </w:num>
-  <w:num w:numId="4">
+  <w:num w:numId="8">
+    <w:abstractNumId w:val="8"/>
+  </w:num>
+  <w:num w:numId="9">
+    <w:abstractNumId w:val="4"/>
+  </w:num>
+  <w:num w:numId="10">
     <w:abstractNumId w:val="0"/>
-  </w:num>
-  <w:num w:numId="5">
-    <w:abstractNumId w:val="5"/>
-  </w:num>
-  <w:num w:numId="6">
-    <w:abstractNumId w:val="3"/>
-  </w:num>
-  <w:num w:numId="7">
-    <w:abstractNumId w:val="4"/>
   </w:num>
 </w:numbering>
 </file>

</xml_diff>